<commit_message>
End of working day 23/06/07
</commit_message>
<xml_diff>
--- a/documentation/ireps bible v0.1 230601.docx
+++ b/documentation/ireps bible v0.1 230601.docx
@@ -7729,6 +7729,7 @@
         <w:rPr>
           <w:lang w:val="en-US"/>
         </w:rPr>
+        <w:lastRenderedPageBreak/>
         <w:t>Eskom Billing at local gov</w:t>
       </w:r>
       <w:bookmarkEnd w:id="14"/>
@@ -7753,7 +7754,6 @@
         <w:rPr>
           <w:lang w:val="en-US"/>
         </w:rPr>
-        <w:lastRenderedPageBreak/>
         <w:t>Solutions – iREPS</w:t>
       </w:r>
       <w:bookmarkEnd w:id="15"/>
@@ -8009,6 +8009,7 @@
         <w:rPr>
           <w:lang w:val="en-US"/>
         </w:rPr>
+        <w:lastRenderedPageBreak/>
         <w:t>iREPS architecture</w:t>
       </w:r>
       <w:bookmarkEnd w:id="26"/>
@@ -8049,7 +8050,6 @@
         <w:rPr>
           <w:lang w:val="en-US"/>
         </w:rPr>
-        <w:lastRenderedPageBreak/>
         <w:t>The Server Systems</w:t>
       </w:r>
       <w:bookmarkEnd w:id="29"/>
@@ -8275,6 +8275,18 @@
       </w:r>
       <w:bookmarkEnd w:id="38"/>
       <w:bookmarkEnd w:id="39"/>
+      <w:r>
+        <w:rPr>
+          <w:lang w:val="en-US"/>
+        </w:rPr>
+        <w:t xml:space="preserve"> </w:t>
+      </w:r>
+      <w:r>
+        <w:rPr>
+          <w:lang w:val="en-US"/>
+        </w:rPr>
+        <w:t>Definitions</w:t>
+      </w:r>
     </w:p>
     <w:p>
       <w:pPr>
@@ -8288,9 +8300,15 @@
         <w:rPr>
           <w:lang w:val="en-US"/>
         </w:rPr>
-        <w:t>Cadastral data</w:t>
+        <w:t>Cadastra</w:t>
       </w:r>
       <w:bookmarkEnd w:id="40"/>
+      <w:r>
+        <w:rPr>
+          <w:lang w:val="en-US"/>
+        </w:rPr>
+        <w:t xml:space="preserve">l </w:t>
+      </w:r>
     </w:p>
     <w:p>
       <w:pPr>
@@ -8311,7 +8329,8 @@
         <w:rPr>
           <w:lang w:val="en-US"/>
         </w:rPr>
-        <w:t>Deeds Office Data</w:t>
+        <w:lastRenderedPageBreak/>
+        <w:t xml:space="preserve">Deeds Office </w:t>
       </w:r>
       <w:bookmarkEnd w:id="41"/>
     </w:p>
@@ -8329,11 +8348,315 @@
           <w:lang w:val="en-US"/>
         </w:rPr>
       </w:pPr>
+      <w:r>
+        <w:rPr>
+          <w:lang w:val="en-US"/>
+        </w:rPr>
+        <w:t>Supply Chain (SC)</w:t>
+      </w:r>
+    </w:p>
+    <w:p>
+      <w:pPr>
+        <w:rPr>
+          <w:lang w:val="en-US"/>
+        </w:rPr>
+      </w:pPr>
+      <w:r>
+        <w:rPr>
+          <w:lang w:val="en-US"/>
+        </w:rPr>
+        <w:t>This is a process that starts with the Purchase Order (po). The user issues a po that must follow the process stipulated in the diagram below.</w:t>
+      </w:r>
+    </w:p>
+    <w:p>
+      <w:pPr>
+        <w:rPr>
+          <w:lang w:val="en-US"/>
+        </w:rPr>
+      </w:pPr>
+    </w:p>
+    <w:p>
+      <w:pPr>
+        <w:rPr>
+          <w:lang w:val="en-US"/>
+        </w:rPr>
+      </w:pPr>
+      <w:r>
+        <w:rPr>
+          <w:lang w:val="en-US"/>
+        </w:rPr>
+        <w:t>SC process diagram</w:t>
+      </w:r>
+    </w:p>
+    <w:p>
+      <w:pPr>
+        <w:pStyle w:val="Heading3"/>
+        <w:rPr>
+          <w:lang w:val="en-US"/>
+        </w:rPr>
+      </w:pPr>
+      <w:r>
+        <w:rPr>
+          <w:lang w:val="en-US"/>
+        </w:rPr>
+        <w:t>PO</w:t>
+      </w:r>
+      <w:r>
+        <w:rPr>
+          <w:lang w:val="en-US"/>
+        </w:rPr>
+        <w:t xml:space="preserve"> and approval</w:t>
+      </w:r>
+    </w:p>
+    <w:p>
+      <w:pPr>
+        <w:rPr>
+          <w:lang w:val="en-US"/>
+        </w:rPr>
+      </w:pPr>
+      <w:r>
+        <w:rPr>
+          <w:lang w:val="en-US"/>
+        </w:rPr>
+        <w:t xml:space="preserve">The PO is a document that records the desire of the user to purchase some items form the supplier. </w:t>
+      </w:r>
+      <w:r>
+        <w:rPr>
+          <w:lang w:val="en-US"/>
+        </w:rPr>
+        <w:t xml:space="preserve">The items may be meters, circuit breakers, seal, etc. </w:t>
+      </w:r>
+      <w:r>
+        <w:rPr>
+          <w:lang w:val="en-US"/>
+        </w:rPr>
+        <w:t xml:space="preserve">This document is captured as a scanned doc into iREPS SC module. For the process to transition to the next step, the PO must be </w:t>
+      </w:r>
+      <w:r>
+        <w:rPr>
+          <w:b/>
+          <w:bCs/>
+          <w:lang w:val="en-US"/>
+        </w:rPr>
+        <w:t>approved</w:t>
+      </w:r>
+      <w:r>
+        <w:rPr>
+          <w:lang w:val="en-US"/>
+        </w:rPr>
+        <w:t>. The approval is done electronically by completing and signing a PO document.</w:t>
+      </w:r>
+      <w:r>
+        <w:rPr>
+          <w:lang w:val="en-US"/>
+        </w:rPr>
+        <w:t xml:space="preserve"> This means a user signature is required authentication.</w:t>
+      </w:r>
+    </w:p>
+    <w:p>
+      <w:pPr>
+        <w:pStyle w:val="Heading3"/>
+        <w:rPr>
+          <w:lang w:val="en-US"/>
+        </w:rPr>
+      </w:pPr>
+      <w:r>
+        <w:rPr>
+          <w:lang w:val="en-US"/>
+        </w:rPr>
+        <w:t>PO and Invoicing</w:t>
+      </w:r>
+    </w:p>
+    <w:p>
+      <w:pPr>
+        <w:rPr>
+          <w:lang w:val="en-US"/>
+        </w:rPr>
+      </w:pPr>
+      <w:r>
+        <w:rPr>
+          <w:lang w:val="en-US"/>
+        </w:rPr>
+        <w:t xml:space="preserve">Once the PO is received by the supplier, an invoice is generated by the supplier for payment of the goods ordered. The invoice is then captured into iREPS via </w:t>
+      </w:r>
+      <w:r>
+        <w:rPr>
+          <w:b/>
+          <w:bCs/>
+          <w:lang w:val="en-US"/>
+        </w:rPr>
+        <w:t>invoice capture form</w:t>
+      </w:r>
+      <w:r>
+        <w:rPr>
+          <w:lang w:val="en-US"/>
+        </w:rPr>
+        <w:t>.</w:t>
+      </w:r>
+    </w:p>
+    <w:p>
+      <w:pPr>
+        <w:pStyle w:val="Heading3"/>
+        <w:rPr>
+          <w:lang w:val="en-US"/>
+        </w:rPr>
+      </w:pPr>
+      <w:r>
+        <w:rPr>
+          <w:lang w:val="en-US"/>
+        </w:rPr>
+        <w:t>PO and Invoice payment</w:t>
+      </w:r>
+    </w:p>
+    <w:p>
+      <w:pPr>
+        <w:rPr>
+          <w:lang w:val="en-US"/>
+        </w:rPr>
+      </w:pPr>
+      <w:r>
+        <w:rPr>
+          <w:lang w:val="en-US"/>
+        </w:rPr>
+        <w:t>After receiving the invoice, the user then remits and a Proof of Payment (pop) is captured into iREPS. Upon pop capturing by iREPS, the pop email is automatically dispatched to the supplier and this allows the supplier to delivers the goods.</w:t>
+      </w:r>
+    </w:p>
+    <w:p>
+      <w:pPr>
+        <w:pStyle w:val="Heading3"/>
+        <w:rPr>
+          <w:lang w:val="en-US"/>
+        </w:rPr>
+      </w:pPr>
+      <w:r>
+        <w:rPr>
+          <w:lang w:val="en-US"/>
+        </w:rPr>
+        <w:t xml:space="preserve">PO and Goods </w:t>
+      </w:r>
+      <w:r>
+        <w:rPr>
+          <w:b/>
+          <w:bCs/>
+          <w:lang w:val="en-US"/>
+        </w:rPr>
+        <w:t>Receiving</w:t>
+      </w:r>
+      <w:r>
+        <w:rPr>
+          <w:lang w:val="en-US"/>
+        </w:rPr>
+        <w:t xml:space="preserve"> (grv)</w:t>
+      </w:r>
+    </w:p>
+    <w:p>
+      <w:pPr>
+        <w:rPr>
+          <w:lang w:val="en-US"/>
+        </w:rPr>
+      </w:pPr>
+      <w:r>
+        <w:rPr>
+          <w:lang w:val="en-US"/>
+        </w:rPr>
+        <w:t xml:space="preserve">On receipt of the goods, a stores user will electronically sign a grv document. The grv will </w:t>
+      </w:r>
+      <w:r>
+        <w:rPr>
+          <w:lang w:val="en-US"/>
+        </w:rPr>
+        <w:t>indicate</w:t>
+      </w:r>
+      <w:r>
+        <w:rPr>
+          <w:lang w:val="en-US"/>
+        </w:rPr>
+        <w:t xml:space="preserve"> which </w:t>
+      </w:r>
+      <w:r>
+        <w:rPr>
+          <w:b/>
+          <w:bCs/>
+          <w:lang w:val="en-US"/>
+        </w:rPr>
+        <w:t>store</w:t>
+      </w:r>
+      <w:r>
+        <w:rPr>
+          <w:b/>
+          <w:bCs/>
+          <w:lang w:val="en-US"/>
+        </w:rPr>
+        <w:t>s</w:t>
+      </w:r>
+      <w:r>
+        <w:rPr>
+          <w:lang w:val="en-US"/>
+        </w:rPr>
+        <w:t xml:space="preserve"> the goods are received into.</w:t>
+      </w:r>
+      <w:r>
+        <w:rPr>
+          <w:lang w:val="en-US"/>
+        </w:rPr>
+        <w:t xml:space="preserve"> Its important that as grv stage, the goods are attached to a particular store as the user may have many distributed all over country or world.</w:t>
+      </w:r>
+      <w:r>
+        <w:rPr>
+          <w:lang w:val="en-US"/>
+        </w:rPr>
+        <w:t xml:space="preserve"> iREPS has a </w:t>
+      </w:r>
+      <w:r>
+        <w:rPr>
+          <w:b/>
+          <w:bCs/>
+          <w:lang w:val="en-US"/>
+        </w:rPr>
+        <w:t xml:space="preserve">stores registration </w:t>
+      </w:r>
+      <w:r>
+        <w:rPr>
+          <w:b/>
+          <w:bCs/>
+          <w:lang w:val="en-US"/>
+        </w:rPr>
+        <w:t>sub-process</w:t>
+      </w:r>
+      <w:r>
+        <w:rPr>
+          <w:lang w:val="en-US"/>
+        </w:rPr>
+        <w:t xml:space="preserve"> that registers stores into the system.</w:t>
+      </w:r>
+    </w:p>
+    <w:p>
+      <w:pPr>
+        <w:rPr>
+          <w:lang w:val="en-US"/>
+        </w:rPr>
+      </w:pPr>
+    </w:p>
+    <w:p>
+      <w:pPr>
+        <w:rPr>
+          <w:lang w:val="en-US"/>
+        </w:rPr>
+      </w:pPr>
+    </w:p>
+    <w:p>
+      <w:pPr>
+        <w:pStyle w:val="Heading2"/>
+        <w:rPr>
+          <w:lang w:val="en-US"/>
+        </w:rPr>
+      </w:pPr>
       <w:bookmarkStart w:id="42" w:name="_Toc136503302"/>
       <w:r>
         <w:rPr>
           <w:lang w:val="en-US"/>
         </w:rPr>
+        <w:lastRenderedPageBreak/>
         <w:t>Field Data</w:t>
       </w:r>
       <w:bookmarkEnd w:id="42"/>
@@ -8345,19 +8668,11 @@
           <w:lang w:val="en-US"/>
         </w:rPr>
       </w:pPr>
-      <w:proofErr w:type="spellStart"/>
-      <w:r>
-        <w:rPr>
-          <w:lang w:val="en-US"/>
-        </w:rPr>
-        <w:t>ast</w:t>
-      </w:r>
-      <w:proofErr w:type="spellEnd"/>
-      <w:r>
-        <w:rPr>
-          <w:lang w:val="en-US"/>
-        </w:rPr>
-        <w:t xml:space="preserve"> data – common attributes</w:t>
+      <w:r>
+        <w:rPr>
+          <w:lang w:val="en-US"/>
+        </w:rPr>
+        <w:t>ast data – common attributes</w:t>
       </w:r>
     </w:p>
     <w:p>
@@ -8371,23 +8686,13 @@
           <w:lang w:val="en-US"/>
         </w:rPr>
       </w:pPr>
-      <w:proofErr w:type="spellStart"/>
       <w:r>
         <w:rPr>
           <w:b/>
           <w:bCs/>
           <w:lang w:val="en-US"/>
         </w:rPr>
-        <w:t>ast</w:t>
-      </w:r>
-      <w:proofErr w:type="spellEnd"/>
-      <w:r>
-        <w:rPr>
-          <w:b/>
-          <w:bCs/>
-          <w:lang w:val="en-US"/>
-        </w:rPr>
-        <w:t xml:space="preserve"> </w:t>
+        <w:t xml:space="preserve">ast </w:t>
       </w:r>
       <w:r>
         <w:rPr>
@@ -8443,38 +8748,20 @@
           <w:lang w:val="en-US"/>
         </w:rPr>
       </w:pPr>
-      <w:proofErr w:type="spellStart"/>
       <w:r>
         <w:rPr>
           <w:b/>
           <w:bCs/>
           <w:lang w:val="en-US"/>
         </w:rPr>
-        <w:t>ast</w:t>
-      </w:r>
-      <w:proofErr w:type="spellEnd"/>
-      <w:r>
-        <w:rPr>
-          <w:b/>
-          <w:bCs/>
-          <w:lang w:val="en-US"/>
-        </w:rPr>
-        <w:t xml:space="preserve"> no</w:t>
-      </w:r>
-      <w:r>
-        <w:rPr>
-          <w:lang w:val="en-US"/>
-        </w:rPr>
-        <w:t xml:space="preserve">: This is the number allocated to an </w:t>
-      </w:r>
-      <w:proofErr w:type="spellStart"/>
-      <w:r>
-        <w:rPr>
-          <w:lang w:val="en-US"/>
-        </w:rPr>
-        <w:t>ast</w:t>
-      </w:r>
-      <w:proofErr w:type="spellEnd"/>
+        <w:t>ast no</w:t>
+      </w:r>
+      <w:r>
+        <w:rPr>
+          <w:lang w:val="en-US"/>
+        </w:rPr>
+        <w:t>: This is the number allocated to an ast</w:t>
+      </w:r>
     </w:p>
     <w:p>
       <w:pPr>
@@ -8487,23 +8774,13 @@
           <w:lang w:val="en-US"/>
         </w:rPr>
       </w:pPr>
-      <w:proofErr w:type="spellStart"/>
       <w:r>
         <w:rPr>
           <w:b/>
           <w:bCs/>
           <w:lang w:val="en-US"/>
         </w:rPr>
-        <w:t>ast</w:t>
-      </w:r>
-      <w:proofErr w:type="spellEnd"/>
-      <w:r>
-        <w:rPr>
-          <w:b/>
-          <w:bCs/>
-          <w:lang w:val="en-US"/>
-        </w:rPr>
-        <w:t xml:space="preserve"> serial no</w:t>
+        <w:t>ast serial no</w:t>
       </w:r>
       <w:r>
         <w:rPr>
@@ -8525,55 +8802,45 @@
           <w:lang w:val="en-US"/>
         </w:rPr>
       </w:pPr>
-      <w:proofErr w:type="spellStart"/>
       <w:r>
         <w:rPr>
           <w:b/>
           <w:bCs/>
           <w:lang w:val="en-US"/>
         </w:rPr>
-        <w:t>ast</w:t>
-      </w:r>
-      <w:proofErr w:type="spellEnd"/>
+        <w:t>ast state</w:t>
+      </w:r>
+      <w:r>
+        <w:rPr>
+          <w:lang w:val="en-US"/>
+        </w:rPr>
+        <w:t xml:space="preserve">: This indicates the state of the ast and is </w:t>
+      </w:r>
+      <w:r>
+        <w:rPr>
+          <w:lang w:val="en-US"/>
+        </w:rPr>
+        <w:t>limited</w:t>
+      </w:r>
+      <w:r>
+        <w:rPr>
+          <w:lang w:val="en-US"/>
+        </w:rPr>
+        <w:t xml:space="preserve"> to ‘</w:t>
+      </w:r>
       <w:r>
         <w:rPr>
           <w:b/>
           <w:bCs/>
           <w:lang w:val="en-US"/>
         </w:rPr>
-        <w:t xml:space="preserve"> state</w:t>
-      </w:r>
-      <w:r>
-        <w:rPr>
-          <w:lang w:val="en-US"/>
-        </w:rPr>
-        <w:t xml:space="preserve">: This indicates the state of the </w:t>
-      </w:r>
-      <w:proofErr w:type="spellStart"/>
-      <w:r>
-        <w:rPr>
-          <w:lang w:val="en-US"/>
-        </w:rPr>
-        <w:t>ast</w:t>
-      </w:r>
-      <w:proofErr w:type="spellEnd"/>
-      <w:r>
-        <w:rPr>
-          <w:lang w:val="en-US"/>
-        </w:rPr>
-        <w:t xml:space="preserve"> and is </w:t>
-      </w:r>
-      <w:r>
-        <w:rPr>
-          <w:lang w:val="en-US"/>
-        </w:rPr>
-        <w:t>limited</w:t>
-      </w:r>
-      <w:r>
-        <w:rPr>
-          <w:lang w:val="en-US"/>
-        </w:rPr>
-        <w:t xml:space="preserve"> to ‘</w:t>
+        <w:t>stores’</w:t>
+      </w:r>
+      <w:r>
+        <w:rPr>
+          <w:lang w:val="en-US"/>
+        </w:rPr>
+        <w:t>, ‘</w:t>
       </w:r>
       <w:r>
         <w:rPr>
@@ -8581,7 +8848,7 @@
           <w:bCs/>
           <w:lang w:val="en-US"/>
         </w:rPr>
-        <w:t>stores’</w:t>
+        <w:t>checked out’</w:t>
       </w:r>
       <w:r>
         <w:rPr>
@@ -8595,7 +8862,7 @@
           <w:bCs/>
           <w:lang w:val="en-US"/>
         </w:rPr>
-        <w:t>checked out’</w:t>
+        <w:t>field’</w:t>
       </w:r>
       <w:r>
         <w:rPr>
@@ -8609,20 +8876,6 @@
           <w:bCs/>
           <w:lang w:val="en-US"/>
         </w:rPr>
-        <w:t>field’</w:t>
-      </w:r>
-      <w:r>
-        <w:rPr>
-          <w:lang w:val="en-US"/>
-        </w:rPr>
-        <w:t>, ‘</w:t>
-      </w:r>
-      <w:r>
-        <w:rPr>
-          <w:b/>
-          <w:bCs/>
-          <w:lang w:val="en-US"/>
-        </w:rPr>
         <w:t>service’</w:t>
       </w:r>
     </w:p>
@@ -8633,20 +8886,11 @@
           <w:lang w:val="en-US"/>
         </w:rPr>
       </w:pPr>
-      <w:proofErr w:type="spellStart"/>
-      <w:r>
-        <w:rPr>
-          <w:lang w:val="en-US"/>
-        </w:rPr>
-        <w:lastRenderedPageBreak/>
-        <w:t>ast</w:t>
-      </w:r>
-      <w:proofErr w:type="spellEnd"/>
-      <w:r>
-        <w:rPr>
-          <w:lang w:val="en-US"/>
-        </w:rPr>
-        <w:t xml:space="preserve"> data – </w:t>
+      <w:r>
+        <w:rPr>
+          <w:lang w:val="en-US"/>
+        </w:rPr>
+        <w:t xml:space="preserve">ast data – </w:t>
       </w:r>
       <w:r>
         <w:rPr>
@@ -8669,6 +8913,7 @@
       </w:pPr>
       <w:r>
         <w:rPr>
+          <w:noProof/>
           <w:lang w:val="en-US"/>
         </w:rPr>
         <w:drawing>
@@ -8921,6 +9166,7 @@
       </w:pPr>
       <w:r>
         <w:rPr>
+          <w:noProof/>
           <w:lang w:val="en-US"/>
         </w:rPr>
         <w:drawing>
@@ -9083,7 +9329,6 @@
           <w:ilvl w:val="0"/>
           <w:numId w:val="11"/>
         </w:numPr>
-        <w:spacing w:line="360" w:lineRule="auto"/>
         <w:ind w:left="714" w:hanging="357"/>
         <w:rPr>
           <w:lang w:val="en-US"/>
@@ -9117,7 +9362,6 @@
         <w:pBdr>
           <w:bottom w:val="single" w:sz="4" w:space="1" w:color="auto"/>
         </w:pBdr>
-        <w:spacing w:line="360" w:lineRule="auto"/>
         <w:rPr>
           <w:lang w:val="en-US"/>
         </w:rPr>
@@ -9128,7 +9372,6 @@
         <w:pBdr>
           <w:bottom w:val="single" w:sz="4" w:space="1" w:color="auto"/>
         </w:pBdr>
-        <w:spacing w:line="360" w:lineRule="auto"/>
         <w:rPr>
           <w:lang w:val="en-US"/>
         </w:rPr>
@@ -9139,7 +9382,6 @@
         <w:pBdr>
           <w:bottom w:val="single" w:sz="4" w:space="1" w:color="auto"/>
         </w:pBdr>
-        <w:spacing w:line="360" w:lineRule="auto"/>
         <w:rPr>
           <w:lang w:val="en-US"/>
         </w:rPr>
@@ -9150,22 +9392,23 @@
         <w:pBdr>
           <w:bottom w:val="single" w:sz="4" w:space="1" w:color="auto"/>
         </w:pBdr>
-        <w:spacing w:line="360" w:lineRule="auto"/>
-        <w:rPr>
-          <w:lang w:val="en-US"/>
-        </w:rPr>
-      </w:pPr>
-    </w:p>
-    <w:p>
-      <w:pPr>
-        <w:rPr>
-          <w:lang w:val="en-US"/>
-        </w:rPr>
-      </w:pPr>
-      <w:r>
-        <w:rPr>
-          <w:lang w:val="en-US"/>
-        </w:rPr>
+        <w:rPr>
+          <w:lang w:val="en-US"/>
+        </w:rPr>
+      </w:pPr>
+    </w:p>
+    <w:p>
+      <w:pPr>
+        <w:rPr>
+          <w:lang w:val="en-US"/>
+        </w:rPr>
+      </w:pPr>
+      <w:r>
+        <w:rPr>
+          <w:noProof/>
+          <w:lang w:val="en-US"/>
+        </w:rPr>
+        <w:lastRenderedPageBreak/>
         <w:drawing>
           <wp:anchor distT="0" distB="0" distL="114300" distR="114300" simplePos="0" relativeHeight="251671552" behindDoc="0" locked="0" layoutInCell="1" allowOverlap="1" wp14:anchorId="722E7212" wp14:editId="6F1E5826">
             <wp:simplePos x="0" y="0"/>
@@ -9260,13 +9503,7 @@
         <w:rPr>
           <w:lang w:val="en-US"/>
         </w:rPr>
-        <w:t>seal</w:t>
-      </w:r>
-      <w:r>
-        <w:rPr>
-          <w:lang w:val="en-US"/>
-        </w:rPr>
-        <w:t>.</w:t>
+        <w:t>seal.</w:t>
       </w:r>
       <w:r>
         <w:rPr>
@@ -9300,13 +9537,7 @@
         <w:rPr>
           <w:lang w:val="en-US"/>
         </w:rPr>
-        <w:t>seal</w:t>
-      </w:r>
-      <w:r>
-        <w:rPr>
-          <w:lang w:val="en-US"/>
-        </w:rPr>
-        <w:t>.</w:t>
+        <w:t>seal.</w:t>
       </w:r>
       <w:r>
         <w:rPr>
@@ -9407,9 +9638,9 @@
       </w:pPr>
       <w:r>
         <w:rPr>
-          <w:lang w:val="en-US"/>
-        </w:rPr>
-        <w:lastRenderedPageBreak/>
+          <w:noProof/>
+          <w:lang w:val="en-US"/>
+        </w:rPr>
         <w:drawing>
           <wp:anchor distT="0" distB="0" distL="114300" distR="114300" simplePos="0" relativeHeight="251677696" behindDoc="0" locked="0" layoutInCell="1" allowOverlap="1" wp14:anchorId="0C8E4C37" wp14:editId="70C8BB01">
             <wp:simplePos x="0" y="0"/>
@@ -9506,13 +9737,7 @@
         <w:rPr>
           <w:lang w:val="en-US"/>
         </w:rPr>
-        <w:t>box.</w:t>
-      </w:r>
-      <w:r>
-        <w:rPr>
-          <w:lang w:val="en-US"/>
-        </w:rPr>
-        <w:t>dimensions</w:t>
+        <w:t>box.dimensions</w:t>
       </w:r>
       <w:proofErr w:type="spellEnd"/>
       <w:proofErr w:type="gramEnd"/>
@@ -9758,6 +9983,7 @@
       </w:pPr>
       <w:r>
         <w:rPr>
+          <w:noProof/>
           <w:lang w:val="en-US"/>
         </w:rPr>
         <w:drawing>
@@ -10044,12 +10270,1307 @@
           <w:lang w:val="en-US"/>
         </w:rPr>
       </w:pPr>
+      <w:r>
+        <w:rPr>
+          <w:lang w:val="en-US"/>
+        </w:rPr>
+        <w:t>iREPS Processes</w:t>
+      </w:r>
+    </w:p>
+    <w:p>
+      <w:pPr>
+        <w:pStyle w:val="Heading2"/>
+        <w:rPr>
+          <w:lang w:val="en-US"/>
+        </w:rPr>
+      </w:pPr>
+      <w:r>
+        <w:rPr>
+          <w:lang w:val="en-US"/>
+        </w:rPr>
+        <w:t>Supply Chain</w:t>
+      </w:r>
+    </w:p>
+    <w:p>
+      <w:pPr>
+        <w:rPr>
+          <w:lang w:val="en-US"/>
+        </w:rPr>
+      </w:pPr>
+      <w:r>
+        <w:rPr>
+          <w:lang w:val="en-US"/>
+        </w:rPr>
+        <w:t xml:space="preserve">The </w:t>
+      </w:r>
+      <w:r>
+        <w:rPr>
+          <w:lang w:val="en-US"/>
+        </w:rPr>
+        <w:t>supply chain</w:t>
+      </w:r>
+      <w:r>
+        <w:rPr>
+          <w:lang w:val="en-US"/>
+        </w:rPr>
+        <w:t xml:space="preserve"> process starts with the issue of a </w:t>
+      </w:r>
+      <w:r>
+        <w:rPr>
+          <w:b/>
+          <w:bCs/>
+          <w:lang w:val="en-US"/>
+        </w:rPr>
+        <w:t>P</w:t>
+      </w:r>
+      <w:r>
+        <w:rPr>
+          <w:b/>
+          <w:bCs/>
+          <w:lang w:val="en-US"/>
+        </w:rPr>
+        <w:t>urchase</w:t>
+      </w:r>
+      <w:r>
+        <w:rPr>
+          <w:b/>
+          <w:bCs/>
+          <w:lang w:val="en-US"/>
+        </w:rPr>
+        <w:t xml:space="preserve"> </w:t>
+      </w:r>
+      <w:r>
+        <w:rPr>
+          <w:b/>
+          <w:bCs/>
+          <w:lang w:val="en-US"/>
+        </w:rPr>
+        <w:t>O</w:t>
+      </w:r>
+      <w:r>
+        <w:rPr>
+          <w:b/>
+          <w:bCs/>
+          <w:lang w:val="en-US"/>
+        </w:rPr>
+        <w:t xml:space="preserve">rder </w:t>
+      </w:r>
+      <w:r>
+        <w:rPr>
+          <w:b/>
+          <w:bCs/>
+          <w:lang w:val="en-US"/>
+        </w:rPr>
+        <w:t>(PO)</w:t>
+      </w:r>
+      <w:r>
+        <w:rPr>
+          <w:lang w:val="en-US"/>
+        </w:rPr>
+        <w:t xml:space="preserve"> </w:t>
+      </w:r>
+      <w:r>
+        <w:rPr>
+          <w:lang w:val="en-US"/>
+        </w:rPr>
+        <w:t xml:space="preserve">and ends with goods </w:t>
+      </w:r>
+      <w:r>
+        <w:rPr>
+          <w:b/>
+          <w:bCs/>
+          <w:lang w:val="en-US"/>
+        </w:rPr>
+        <w:t>receipt</w:t>
+      </w:r>
+      <w:r>
+        <w:rPr>
+          <w:lang w:val="en-US"/>
+        </w:rPr>
+        <w:t xml:space="preserve"> (GRV)</w:t>
+      </w:r>
+      <w:r>
+        <w:rPr>
+          <w:lang w:val="en-US"/>
+        </w:rPr>
+        <w:t xml:space="preserve"> and </w:t>
+      </w:r>
+      <w:r>
+        <w:rPr>
+          <w:b/>
+          <w:bCs/>
+          <w:lang w:val="en-US"/>
+        </w:rPr>
+        <w:t>witness</w:t>
+      </w:r>
+      <w:r>
+        <w:rPr>
+          <w:lang w:val="en-US"/>
+        </w:rPr>
+        <w:t xml:space="preserve"> at the store where the</w:t>
+      </w:r>
+      <w:r>
+        <w:rPr>
+          <w:lang w:val="en-US"/>
+        </w:rPr>
+        <w:t xml:space="preserve"> ordered goods</w:t>
+      </w:r>
+      <w:r>
+        <w:rPr>
+          <w:lang w:val="en-US"/>
+        </w:rPr>
+        <w:t xml:space="preserve"> are delivered by the supplier.</w:t>
+      </w:r>
+      <w:r>
+        <w:rPr>
+          <w:lang w:val="en-US"/>
+        </w:rPr>
+        <w:t xml:space="preserve"> This process manages all data involved in the order, invoice, invoice payment, delivery and receipt of goods.</w:t>
+      </w:r>
+      <w:r>
+        <w:rPr>
+          <w:lang w:val="en-US"/>
+        </w:rPr>
+        <w:t xml:space="preserve"> The supply chain data is presented to the user via a PO table.</w:t>
+      </w:r>
+    </w:p>
+    <w:p>
+      <w:pPr>
+        <w:pStyle w:val="Heading3"/>
+        <w:rPr>
+          <w:lang w:val="en-US"/>
+        </w:rPr>
+      </w:pPr>
+      <w:r>
+        <w:rPr>
+          <w:lang w:val="en-US"/>
+        </w:rPr>
+        <w:t>Supplier Registration Process</w:t>
+      </w:r>
+    </w:p>
+    <w:p>
+      <w:pPr>
+        <w:rPr>
+          <w:lang w:val="en-US"/>
+        </w:rPr>
+      </w:pPr>
+      <w:r>
+        <w:rPr>
+          <w:lang w:val="en-US"/>
+        </w:rPr>
+        <w:t>Every supplier is registered into the system and the supplier data is stored fields indicated below. The supplier registration form below is used to capture the supplier data. All data entered into the form is validated before its sent iREPS server to make sure there is not data corruption.</w:t>
+      </w:r>
+    </w:p>
+    <w:p>
+      <w:pPr>
+        <w:pStyle w:val="Heading4"/>
+        <w:rPr>
+          <w:lang w:val="en-US"/>
+        </w:rPr>
+      </w:pPr>
+      <w:r>
+        <w:rPr>
+          <w:lang w:val="en-US"/>
+        </w:rPr>
+        <w:lastRenderedPageBreak/>
+        <w:t xml:space="preserve">Supplier </w:t>
+      </w:r>
+      <w:r>
+        <w:rPr>
+          <w:lang w:val="en-US"/>
+        </w:rPr>
+        <w:t>Data Structure</w:t>
+      </w:r>
+    </w:p>
+    <w:p>
+      <w:pPr>
+        <w:rPr>
+          <w:lang w:val="en-US"/>
+        </w:rPr>
+      </w:pPr>
+      <w:r>
+        <w:drawing>
+          <wp:inline distT="0" distB="0" distL="0" distR="0" wp14:anchorId="16ADE927" wp14:editId="2F500707">
+            <wp:extent cx="5731510" cy="4173220"/>
+            <wp:effectExtent l="0" t="0" r="0" b="0"/>
+            <wp:docPr id="278099258" name="Picture 7"/>
+            <wp:cNvGraphicFramePr>
+              <a:graphicFrameLocks xmlns:a="http://schemas.openxmlformats.org/drawingml/2006/main" noChangeAspect="1"/>
+            </wp:cNvGraphicFramePr>
+            <a:graphic xmlns:a="http://schemas.openxmlformats.org/drawingml/2006/main">
+              <a:graphicData uri="http://schemas.openxmlformats.org/drawingml/2006/picture">
+                <pic:pic xmlns:pic="http://schemas.openxmlformats.org/drawingml/2006/picture">
+                  <pic:nvPicPr>
+                    <pic:cNvPr id="0" name="Picture 7"/>
+                    <pic:cNvPicPr>
+                      <a:picLocks noChangeAspect="1" noChangeArrowheads="1"/>
+                    </pic:cNvPicPr>
+                  </pic:nvPicPr>
+                  <pic:blipFill>
+                    <a:blip r:embed="rId11">
+                      <a:extLst>
+                        <a:ext uri="{28A0092B-C50C-407E-A947-70E740481C1C}">
+                          <a14:useLocalDpi xmlns:a14="http://schemas.microsoft.com/office/drawing/2010/main" val="0"/>
+                        </a:ext>
+                      </a:extLst>
+                    </a:blip>
+                    <a:srcRect/>
+                    <a:stretch>
+                      <a:fillRect/>
+                    </a:stretch>
+                  </pic:blipFill>
+                  <pic:spPr bwMode="auto">
+                    <a:xfrm>
+                      <a:off x="0" y="0"/>
+                      <a:ext cx="5731510" cy="4173220"/>
+                    </a:xfrm>
+                    <a:prstGeom prst="rect">
+                      <a:avLst/>
+                    </a:prstGeom>
+                    <a:noFill/>
+                    <a:ln>
+                      <a:noFill/>
+                    </a:ln>
+                  </pic:spPr>
+                </pic:pic>
+              </a:graphicData>
+            </a:graphic>
+          </wp:inline>
+        </w:drawing>
+      </w:r>
+    </w:p>
+    <w:p>
+      <w:pPr>
+        <w:pStyle w:val="Heading4"/>
+        <w:rPr>
+          <w:lang w:val="en-US"/>
+        </w:rPr>
+      </w:pPr>
+      <w:r>
+        <w:rPr>
+          <w:lang w:val="en-US"/>
+        </w:rPr>
+        <w:lastRenderedPageBreak/>
+        <w:t xml:space="preserve">Supplier Registration </w:t>
+      </w:r>
+      <w:r>
+        <w:rPr>
+          <w:lang w:val="en-US"/>
+        </w:rPr>
+        <w:t>Form Structure</w:t>
+      </w:r>
+    </w:p>
+    <w:p>
+      <w:pPr>
+        <w:rPr>
+          <w:lang w:val="en-US"/>
+        </w:rPr>
+      </w:pPr>
+      <w:r>
+        <w:drawing>
+          <wp:inline distT="0" distB="0" distL="0" distR="0" wp14:anchorId="4EB22A3C" wp14:editId="5D482273">
+            <wp:extent cx="5731510" cy="4243705"/>
+            <wp:effectExtent l="0" t="0" r="0" b="0"/>
+            <wp:docPr id="1518169974" name="Picture 5"/>
+            <wp:cNvGraphicFramePr>
+              <a:graphicFrameLocks xmlns:a="http://schemas.openxmlformats.org/drawingml/2006/main" noChangeAspect="1"/>
+            </wp:cNvGraphicFramePr>
+            <a:graphic xmlns:a="http://schemas.openxmlformats.org/drawingml/2006/main">
+              <a:graphicData uri="http://schemas.openxmlformats.org/drawingml/2006/picture">
+                <pic:pic xmlns:pic="http://schemas.openxmlformats.org/drawingml/2006/picture">
+                  <pic:nvPicPr>
+                    <pic:cNvPr id="0" name="Picture 5"/>
+                    <pic:cNvPicPr>
+                      <a:picLocks noChangeAspect="1" noChangeArrowheads="1"/>
+                    </pic:cNvPicPr>
+                  </pic:nvPicPr>
+                  <pic:blipFill>
+                    <a:blip r:embed="rId12">
+                      <a:extLst>
+                        <a:ext uri="{28A0092B-C50C-407E-A947-70E740481C1C}">
+                          <a14:useLocalDpi xmlns:a14="http://schemas.microsoft.com/office/drawing/2010/main" val="0"/>
+                        </a:ext>
+                      </a:extLst>
+                    </a:blip>
+                    <a:srcRect/>
+                    <a:stretch>
+                      <a:fillRect/>
+                    </a:stretch>
+                  </pic:blipFill>
+                  <pic:spPr bwMode="auto">
+                    <a:xfrm>
+                      <a:off x="0" y="0"/>
+                      <a:ext cx="5731510" cy="4243705"/>
+                    </a:xfrm>
+                    <a:prstGeom prst="rect">
+                      <a:avLst/>
+                    </a:prstGeom>
+                    <a:noFill/>
+                    <a:ln>
+                      <a:noFill/>
+                    </a:ln>
+                  </pic:spPr>
+                </pic:pic>
+              </a:graphicData>
+            </a:graphic>
+          </wp:inline>
+        </w:drawing>
+      </w:r>
+    </w:p>
+    <w:p>
+      <w:pPr>
+        <w:pStyle w:val="Heading4"/>
+        <w:rPr>
+          <w:lang w:val="en-US"/>
+        </w:rPr>
+      </w:pPr>
+      <w:r>
+        <w:rPr>
+          <w:lang w:val="en-US"/>
+        </w:rPr>
+        <w:t>Table Structure</w:t>
+      </w:r>
+    </w:p>
+    <w:p>
+      <w:pPr>
+        <w:rPr>
+          <w:lang w:val="en-US"/>
+        </w:rPr>
+      </w:pPr>
+      <w:r>
+        <w:rPr>
+          <w:lang w:val="en-US"/>
+        </w:rPr>
+        <w:t>Table View</w:t>
+      </w:r>
+    </w:p>
+    <w:p>
+      <w:pPr>
+        <w:rPr>
+          <w:lang w:val="en-US"/>
+        </w:rPr>
+      </w:pPr>
+      <w:r>
+        <w:rPr>
+          <w:noProof/>
+          <w:lang w:val="en-US"/>
+        </w:rPr>
+        <w:drawing>
+          <wp:inline distT="0" distB="0" distL="0" distR="0" wp14:anchorId="08C8CEE1" wp14:editId="361FE541">
+            <wp:extent cx="5673090" cy="1440180"/>
+            <wp:effectExtent l="19050" t="19050" r="3810" b="7620"/>
+            <wp:docPr id="1381338889" name="Picture 8"/>
+            <wp:cNvGraphicFramePr>
+              <a:graphicFrameLocks xmlns:a="http://schemas.openxmlformats.org/drawingml/2006/main" noChangeAspect="1"/>
+            </wp:cNvGraphicFramePr>
+            <a:graphic xmlns:a="http://schemas.openxmlformats.org/drawingml/2006/main">
+              <a:graphicData uri="http://schemas.openxmlformats.org/drawingml/2006/picture">
+                <pic:pic xmlns:pic="http://schemas.openxmlformats.org/drawingml/2006/picture">
+                  <pic:nvPicPr>
+                    <pic:cNvPr id="0" name="Picture 8"/>
+                    <pic:cNvPicPr>
+                      <a:picLocks noChangeAspect="1" noChangeArrowheads="1"/>
+                    </pic:cNvPicPr>
+                  </pic:nvPicPr>
+                  <pic:blipFill>
+                    <a:blip r:embed="rId13" cstate="print">
+                      <a:extLst>
+                        <a:ext uri="{28A0092B-C50C-407E-A947-70E740481C1C}">
+                          <a14:useLocalDpi xmlns:a14="http://schemas.microsoft.com/office/drawing/2010/main" val="0"/>
+                        </a:ext>
+                      </a:extLst>
+                    </a:blip>
+                    <a:srcRect/>
+                    <a:stretch>
+                      <a:fillRect/>
+                    </a:stretch>
+                  </pic:blipFill>
+                  <pic:spPr bwMode="auto">
+                    <a:xfrm>
+                      <a:off x="0" y="0"/>
+                      <a:ext cx="5673090" cy="1440180"/>
+                    </a:xfrm>
+                    <a:prstGeom prst="rect">
+                      <a:avLst/>
+                    </a:prstGeom>
+                    <a:noFill/>
+                    <a:ln w="12700">
+                      <a:solidFill>
+                        <a:schemeClr val="accent1"/>
+                      </a:solidFill>
+                    </a:ln>
+                  </pic:spPr>
+                </pic:pic>
+              </a:graphicData>
+            </a:graphic>
+          </wp:inline>
+        </w:drawing>
+      </w:r>
+    </w:p>
+    <w:p>
+      <w:pPr>
+        <w:rPr>
+          <w:noProof/>
+          <w:lang w:val="en-US"/>
+        </w:rPr>
+      </w:pPr>
+      <w:r>
+        <w:rPr>
+          <w:lang w:val="en-US"/>
+        </w:rPr>
+        <w:t xml:space="preserve">Column </w:t>
+      </w:r>
+      <w:r>
+        <w:rPr>
+          <w:noProof/>
+          <w:lang w:val="en-US"/>
+        </w:rPr>
+        <w:t>definitions</w:t>
+      </w:r>
+    </w:p>
+    <w:p>
+      <w:pPr>
+        <w:rPr>
+          <w:lang w:val="en-US"/>
+        </w:rPr>
+      </w:pPr>
+    </w:p>
+    <w:p>
+      <w:pPr>
+        <w:pStyle w:val="Heading3"/>
+        <w:rPr>
+          <w:lang w:val="en-US"/>
+        </w:rPr>
+      </w:pPr>
+      <w:r>
+        <w:rPr>
+          <w:lang w:val="en-US"/>
+        </w:rPr>
+        <w:t>Stores Registration Process</w:t>
+      </w:r>
+    </w:p>
+    <w:p>
+      <w:pPr>
+        <w:rPr>
+          <w:lang w:val="en-US"/>
+        </w:rPr>
+      </w:pPr>
+      <w:r>
+        <w:rPr>
+          <w:lang w:val="en-US"/>
+        </w:rPr>
+        <w:t>Data Structure</w:t>
+      </w:r>
+    </w:p>
+    <w:p>
+      <w:pPr>
+        <w:rPr>
+          <w:lang w:val="en-US"/>
+        </w:rPr>
+      </w:pPr>
+      <w:r>
+        <w:rPr>
+          <w:lang w:val="en-US"/>
+        </w:rPr>
+        <w:t>Form Structure</w:t>
+      </w:r>
+    </w:p>
+    <w:p>
+      <w:pPr>
+        <w:rPr>
+          <w:lang w:val="en-US"/>
+        </w:rPr>
+      </w:pPr>
+      <w:r>
+        <w:rPr>
+          <w:lang w:val="en-US"/>
+        </w:rPr>
+        <w:lastRenderedPageBreak/>
+        <w:t>Table Structure</w:t>
+      </w:r>
+    </w:p>
+    <w:p>
+      <w:pPr>
+        <w:pStyle w:val="Heading3"/>
+        <w:rPr>
+          <w:lang w:val="en-US"/>
+        </w:rPr>
+      </w:pPr>
+      <w:r>
+        <w:rPr>
+          <w:lang w:val="en-US"/>
+        </w:rPr>
+        <w:t>Stock</w:t>
+      </w:r>
+      <w:r>
+        <w:rPr>
+          <w:lang w:val="en-US"/>
+        </w:rPr>
+        <w:t>/Product</w:t>
+      </w:r>
+      <w:r>
+        <w:rPr>
+          <w:lang w:val="en-US"/>
+        </w:rPr>
+        <w:t xml:space="preserve"> Definitions Process</w:t>
+      </w:r>
+    </w:p>
+    <w:p>
+      <w:pPr>
+        <w:rPr>
+          <w:lang w:val="en-US"/>
+        </w:rPr>
+      </w:pPr>
+      <w:r>
+        <w:rPr>
+          <w:lang w:val="en-US"/>
+        </w:rPr>
+        <w:t>All goods supplied by the suppliers have names</w:t>
+      </w:r>
+      <w:r>
+        <w:rPr>
+          <w:lang w:val="en-US"/>
+        </w:rPr>
+        <w:t xml:space="preserve">, </w:t>
+      </w:r>
+      <w:r>
+        <w:rPr>
+          <w:lang w:val="en-US"/>
+        </w:rPr>
+        <w:t>codes</w:t>
+      </w:r>
+      <w:r>
+        <w:rPr>
+          <w:lang w:val="en-US"/>
+        </w:rPr>
+        <w:t xml:space="preserve"> and definitions</w:t>
+      </w:r>
+      <w:r>
+        <w:rPr>
+          <w:lang w:val="en-US"/>
+        </w:rPr>
+        <w:t>.</w:t>
+      </w:r>
+      <w:r>
+        <w:rPr>
+          <w:lang w:val="en-US"/>
+        </w:rPr>
+        <w:t xml:space="preserve"> For example, Conlog has a meter called BEC66. The definition of this meter is registered in iREPS so that when a PO is made, the system is aware of the product</w:t>
+      </w:r>
+      <w:r>
+        <w:rPr>
+          <w:lang w:val="en-US"/>
+        </w:rPr>
+        <w:t xml:space="preserve"> thereby</w:t>
+      </w:r>
+      <w:r>
+        <w:rPr>
+          <w:lang w:val="en-US"/>
+        </w:rPr>
+        <w:t xml:space="preserve"> increas</w:t>
+      </w:r>
+      <w:r>
+        <w:rPr>
+          <w:lang w:val="en-US"/>
+        </w:rPr>
+        <w:t>ing</w:t>
+      </w:r>
+      <w:r>
+        <w:rPr>
+          <w:lang w:val="en-US"/>
+        </w:rPr>
+        <w:t xml:space="preserve"> data integrity in the system. When a PO is made, all items in the PO have to be items in the stock </w:t>
+      </w:r>
+      <w:r>
+        <w:rPr>
+          <w:lang w:val="en-US"/>
+        </w:rPr>
+        <w:t xml:space="preserve">/product </w:t>
+      </w:r>
+      <w:r>
+        <w:rPr>
+          <w:lang w:val="en-US"/>
+        </w:rPr>
+        <w:t>definitions database.</w:t>
+      </w:r>
+    </w:p>
+    <w:p>
+      <w:pPr>
+        <w:rPr>
+          <w:lang w:val="en-US"/>
+        </w:rPr>
+      </w:pPr>
+      <w:r>
+        <w:rPr>
+          <w:lang w:val="en-US"/>
+        </w:rPr>
+        <w:t>Data Structure</w:t>
+      </w:r>
+    </w:p>
+    <w:p>
+      <w:pPr>
+        <w:rPr>
+          <w:lang w:val="en-US"/>
+        </w:rPr>
+      </w:pPr>
+      <w:r>
+        <w:rPr>
+          <w:lang w:val="en-US"/>
+        </w:rPr>
+        <w:t>Form Structure</w:t>
+      </w:r>
+    </w:p>
+    <w:p>
+      <w:pPr>
+        <w:rPr>
+          <w:lang w:val="en-US"/>
+        </w:rPr>
+      </w:pPr>
+      <w:r>
+        <w:rPr>
+          <w:lang w:val="en-US"/>
+        </w:rPr>
+        <w:t>Table Structure</w:t>
+      </w:r>
+    </w:p>
+    <w:p>
+      <w:pPr>
+        <w:rPr>
+          <w:lang w:val="en-US"/>
+        </w:rPr>
+      </w:pPr>
+    </w:p>
+    <w:p>
+      <w:pPr>
+        <w:pStyle w:val="Heading3"/>
+        <w:rPr>
+          <w:lang w:val="en-US"/>
+        </w:rPr>
+      </w:pPr>
+      <w:r>
+        <w:rPr>
+          <w:lang w:val="en-US"/>
+        </w:rPr>
+        <w:t xml:space="preserve">Purchase Order </w:t>
+      </w:r>
+      <w:r>
+        <w:rPr>
+          <w:lang w:val="en-US"/>
+        </w:rPr>
+        <w:t xml:space="preserve">(PO) </w:t>
+      </w:r>
+      <w:r>
+        <w:rPr>
+          <w:lang w:val="en-US"/>
+        </w:rPr>
+        <w:t>Process</w:t>
+      </w:r>
+    </w:p>
+    <w:p>
+      <w:pPr>
+        <w:rPr>
+          <w:lang w:val="en-US"/>
+        </w:rPr>
+      </w:pPr>
+      <w:r>
+        <w:rPr>
+          <w:lang w:val="en-US"/>
+        </w:rPr>
+        <w:t>Data Structure</w:t>
+      </w:r>
+    </w:p>
+    <w:p>
+      <w:pPr>
+        <w:rPr>
+          <w:lang w:val="en-US"/>
+        </w:rPr>
+      </w:pPr>
+      <w:r>
+        <w:rPr>
+          <w:lang w:val="en-US"/>
+        </w:rPr>
+        <w:t>Form Structure</w:t>
+      </w:r>
+    </w:p>
+    <w:p>
+      <w:pPr>
+        <w:rPr>
+          <w:lang w:val="en-US"/>
+        </w:rPr>
+      </w:pPr>
+      <w:r>
+        <w:rPr>
+          <w:lang w:val="en-US"/>
+        </w:rPr>
+        <w:t>Table Structure</w:t>
+      </w:r>
+    </w:p>
+    <w:p>
+      <w:pPr>
+        <w:pStyle w:val="Heading3"/>
+        <w:rPr>
+          <w:lang w:val="en-US"/>
+        </w:rPr>
+      </w:pPr>
+      <w:r>
+        <w:rPr>
+          <w:lang w:val="en-US"/>
+        </w:rPr>
+        <w:t>PO Approval Process</w:t>
+      </w:r>
+    </w:p>
+    <w:p>
+      <w:pPr>
+        <w:rPr>
+          <w:lang w:val="en-US"/>
+        </w:rPr>
+      </w:pPr>
+      <w:r>
+        <w:rPr>
+          <w:lang w:val="en-US"/>
+        </w:rPr>
+        <w:t>Data Structure</w:t>
+      </w:r>
+    </w:p>
+    <w:p>
+      <w:pPr>
+        <w:rPr>
+          <w:lang w:val="en-US"/>
+        </w:rPr>
+      </w:pPr>
+      <w:r>
+        <w:rPr>
+          <w:lang w:val="en-US"/>
+        </w:rPr>
+        <w:t>Form Structure</w:t>
+      </w:r>
+    </w:p>
+    <w:p>
+      <w:pPr>
+        <w:rPr>
+          <w:lang w:val="en-US"/>
+        </w:rPr>
+      </w:pPr>
+      <w:r>
+        <w:rPr>
+          <w:lang w:val="en-US"/>
+        </w:rPr>
+        <w:t>Table Structure</w:t>
+      </w:r>
+    </w:p>
+    <w:p>
+      <w:pPr>
+        <w:pStyle w:val="Heading3"/>
+        <w:rPr>
+          <w:lang w:val="en-US"/>
+        </w:rPr>
+      </w:pPr>
+      <w:r>
+        <w:rPr>
+          <w:lang w:val="en-US"/>
+        </w:rPr>
+        <w:t xml:space="preserve">PO </w:t>
+      </w:r>
+      <w:r>
+        <w:rPr>
+          <w:lang w:val="en-US"/>
+        </w:rPr>
+        <w:t>Invoicing</w:t>
+      </w:r>
+      <w:r>
+        <w:rPr>
+          <w:lang w:val="en-US"/>
+        </w:rPr>
+        <w:t xml:space="preserve"> Process</w:t>
+      </w:r>
+    </w:p>
+    <w:p>
+      <w:pPr>
+        <w:rPr>
+          <w:lang w:val="en-US"/>
+        </w:rPr>
+      </w:pPr>
+      <w:r>
+        <w:rPr>
+          <w:lang w:val="en-US"/>
+        </w:rPr>
+        <w:t>Data Structure</w:t>
+      </w:r>
+    </w:p>
+    <w:p>
+      <w:pPr>
+        <w:rPr>
+          <w:lang w:val="en-US"/>
+        </w:rPr>
+      </w:pPr>
+      <w:r>
+        <w:rPr>
+          <w:lang w:val="en-US"/>
+        </w:rPr>
+        <w:t>Form Structure</w:t>
+      </w:r>
+    </w:p>
+    <w:p>
+      <w:pPr>
+        <w:rPr>
+          <w:lang w:val="en-US"/>
+        </w:rPr>
+      </w:pPr>
+      <w:r>
+        <w:rPr>
+          <w:lang w:val="en-US"/>
+        </w:rPr>
+        <w:t>Table Structure</w:t>
+      </w:r>
+    </w:p>
+    <w:p>
+      <w:pPr>
+        <w:rPr>
+          <w:lang w:val="en-US"/>
+        </w:rPr>
+      </w:pPr>
+    </w:p>
+    <w:p>
+      <w:pPr>
+        <w:pStyle w:val="Heading3"/>
+        <w:rPr>
+          <w:lang w:val="en-US"/>
+        </w:rPr>
+      </w:pPr>
+      <w:r>
+        <w:rPr>
+          <w:lang w:val="en-US"/>
+        </w:rPr>
+        <w:t xml:space="preserve">PO Goods </w:t>
+      </w:r>
+      <w:r>
+        <w:rPr>
+          <w:b/>
+          <w:bCs/>
+          <w:lang w:val="en-US"/>
+        </w:rPr>
+        <w:t>R</w:t>
+      </w:r>
+      <w:r>
+        <w:rPr>
+          <w:b/>
+          <w:bCs/>
+          <w:lang w:val="en-US"/>
+        </w:rPr>
+        <w:t>eceiving</w:t>
+      </w:r>
+      <w:r>
+        <w:rPr>
+          <w:lang w:val="en-US"/>
+        </w:rPr>
+        <w:t xml:space="preserve"> </w:t>
+      </w:r>
+      <w:r>
+        <w:rPr>
+          <w:lang w:val="en-US"/>
+        </w:rPr>
+        <w:t xml:space="preserve">(grv) </w:t>
+      </w:r>
+      <w:r>
+        <w:rPr>
+          <w:lang w:val="en-US"/>
+        </w:rPr>
+        <w:t>Process</w:t>
+      </w:r>
+    </w:p>
+    <w:p>
+      <w:pPr>
+        <w:rPr>
+          <w:lang w:val="en-US"/>
+        </w:rPr>
+      </w:pPr>
+      <w:r>
+        <w:rPr>
+          <w:lang w:val="en-US"/>
+        </w:rPr>
+        <w:t>Data Structure</w:t>
+      </w:r>
+    </w:p>
+    <w:p>
+      <w:pPr>
+        <w:rPr>
+          <w:lang w:val="en-US"/>
+        </w:rPr>
+      </w:pPr>
+      <w:r>
+        <w:rPr>
+          <w:lang w:val="en-US"/>
+        </w:rPr>
+        <w:lastRenderedPageBreak/>
+        <w:t>Form Structure</w:t>
+      </w:r>
+    </w:p>
+    <w:p>
+      <w:pPr>
+        <w:rPr>
+          <w:lang w:val="en-US"/>
+        </w:rPr>
+      </w:pPr>
+      <w:r>
+        <w:rPr>
+          <w:lang w:val="en-US"/>
+        </w:rPr>
+        <w:t>Table Structure</w:t>
+      </w:r>
+    </w:p>
+    <w:p>
+      <w:pPr>
+        <w:pStyle w:val="Heading3"/>
+        <w:rPr>
+          <w:lang w:val="en-US"/>
+        </w:rPr>
+      </w:pPr>
+      <w:r>
+        <w:rPr>
+          <w:lang w:val="en-US"/>
+        </w:rPr>
+        <w:t>PO Goods R</w:t>
+      </w:r>
+      <w:r>
+        <w:rPr>
+          <w:lang w:val="en-US"/>
+        </w:rPr>
+        <w:t xml:space="preserve">eceiving (grv) </w:t>
+      </w:r>
+      <w:r>
+        <w:rPr>
+          <w:b/>
+          <w:bCs/>
+          <w:lang w:val="en-US"/>
+        </w:rPr>
+        <w:t>W</w:t>
+      </w:r>
+      <w:r>
+        <w:rPr>
+          <w:b/>
+          <w:bCs/>
+          <w:lang w:val="en-US"/>
+        </w:rPr>
+        <w:t>itness</w:t>
+      </w:r>
+      <w:r>
+        <w:rPr>
+          <w:lang w:val="en-US"/>
+        </w:rPr>
+        <w:t xml:space="preserve"> </w:t>
+      </w:r>
+      <w:r>
+        <w:rPr>
+          <w:lang w:val="en-US"/>
+        </w:rPr>
+        <w:t>Process</w:t>
+      </w:r>
+    </w:p>
+    <w:p>
+      <w:pPr>
+        <w:rPr>
+          <w:lang w:val="en-US"/>
+        </w:rPr>
+      </w:pPr>
+      <w:r>
+        <w:rPr>
+          <w:lang w:val="en-US"/>
+        </w:rPr>
+        <w:t>Data Structure</w:t>
+      </w:r>
+    </w:p>
+    <w:p>
+      <w:pPr>
+        <w:rPr>
+          <w:lang w:val="en-US"/>
+        </w:rPr>
+      </w:pPr>
+      <w:r>
+        <w:rPr>
+          <w:lang w:val="en-US"/>
+        </w:rPr>
+        <w:t>Form Structure</w:t>
+      </w:r>
+    </w:p>
+    <w:p>
+      <w:pPr>
+        <w:rPr>
+          <w:lang w:val="en-US"/>
+        </w:rPr>
+      </w:pPr>
+      <w:r>
+        <w:rPr>
+          <w:lang w:val="en-US"/>
+        </w:rPr>
+        <w:t>Table Structure</w:t>
+      </w:r>
+    </w:p>
+    <w:p>
+      <w:pPr>
+        <w:rPr>
+          <w:lang w:val="en-US"/>
+        </w:rPr>
+      </w:pPr>
+    </w:p>
+    <w:p>
+      <w:pPr>
+        <w:pStyle w:val="Heading2"/>
+        <w:rPr>
+          <w:lang w:val="en-US"/>
+        </w:rPr>
+      </w:pPr>
       <w:bookmarkStart w:id="45" w:name="_Toc136503305"/>
       <w:bookmarkStart w:id="46" w:name="_Toc136503342"/>
       <w:r>
         <w:rPr>
           <w:lang w:val="en-US"/>
         </w:rPr>
+        <w:t>Transactions</w:t>
+      </w:r>
+    </w:p>
+    <w:p>
+      <w:pPr>
+        <w:rPr>
+          <w:lang w:val="en-US"/>
+        </w:rPr>
+      </w:pPr>
+      <w:r>
+        <w:rPr>
+          <w:lang w:val="en-US"/>
+        </w:rPr>
+        <w:t>Transactions are at the heart of iREPS</w:t>
+      </w:r>
+      <w:r>
+        <w:rPr>
+          <w:lang w:val="en-US"/>
+        </w:rPr>
+        <w:t xml:space="preserve"> activity</w:t>
+      </w:r>
+      <w:r>
+        <w:rPr>
+          <w:lang w:val="en-US"/>
+        </w:rPr>
+        <w:t xml:space="preserve">. </w:t>
+      </w:r>
+      <w:r>
+        <w:rPr>
+          <w:lang w:val="en-US"/>
+        </w:rPr>
+        <w:t xml:space="preserve">Transactions are essentially asset transaction because they refer to actions that are performed on an ast. For example. An </w:t>
+      </w:r>
+      <w:r>
+        <w:rPr>
+          <w:b/>
+          <w:bCs/>
+          <w:lang w:val="en-US"/>
+        </w:rPr>
+        <w:t>installation</w:t>
+      </w:r>
+      <w:r>
+        <w:rPr>
+          <w:lang w:val="en-US"/>
+        </w:rPr>
+        <w:t xml:space="preserve"> transaction happens whenever an ast is installed. Also, a </w:t>
+      </w:r>
+      <w:r>
+        <w:rPr>
+          <w:b/>
+          <w:bCs/>
+          <w:lang w:val="en-US"/>
+        </w:rPr>
+        <w:t>disconnection</w:t>
+      </w:r>
+      <w:r>
+        <w:rPr>
+          <w:lang w:val="en-US"/>
+        </w:rPr>
+        <w:t xml:space="preserve"> transaction happens whenever a meter (an ast) </w:t>
+      </w:r>
+      <w:r>
+        <w:rPr>
+          <w:lang w:val="en-US"/>
+        </w:rPr>
+        <w:t>is disconnected – maybe as a credit control exercise.</w:t>
+      </w:r>
+    </w:p>
+    <w:p>
+      <w:pPr>
+        <w:rPr>
+          <w:lang w:val="en-US"/>
+        </w:rPr>
+      </w:pPr>
+      <w:r>
+        <w:rPr>
+          <w:lang w:val="en-US"/>
+        </w:rPr>
+        <w:t>All</w:t>
+      </w:r>
+      <w:r>
+        <w:rPr>
+          <w:lang w:val="en-US"/>
+        </w:rPr>
+        <w:t xml:space="preserve"> </w:t>
+      </w:r>
+      <w:r>
+        <w:rPr>
+          <w:b/>
+          <w:bCs/>
+          <w:lang w:val="en-US"/>
+        </w:rPr>
+        <w:t>as</w:t>
+      </w:r>
+      <w:r>
+        <w:rPr>
+          <w:b/>
+          <w:bCs/>
+          <w:lang w:val="en-US"/>
+        </w:rPr>
+        <w:t>se</w:t>
+      </w:r>
+      <w:r>
+        <w:rPr>
+          <w:b/>
+          <w:bCs/>
+          <w:lang w:val="en-US"/>
+        </w:rPr>
+        <w:t>ts</w:t>
+      </w:r>
+      <w:r>
+        <w:rPr>
+          <w:lang w:val="en-US"/>
+        </w:rPr>
+        <w:t xml:space="preserve"> in iRESP are managed via transactions. </w:t>
+      </w:r>
+      <w:r>
+        <w:rPr>
+          <w:lang w:val="en-US"/>
+        </w:rPr>
+        <w:t xml:space="preserve">A transaction is always linked to an ast. For example, a </w:t>
+      </w:r>
+      <w:r>
+        <w:rPr>
+          <w:b/>
+          <w:bCs/>
+          <w:lang w:val="en-US"/>
+        </w:rPr>
+        <w:t>vending</w:t>
+      </w:r>
+      <w:r>
+        <w:rPr>
+          <w:lang w:val="en-US"/>
+        </w:rPr>
+        <w:t xml:space="preserve"> transaction is a transaction liked to a particular meter when that electricity tokens are purchased for that meter.</w:t>
+      </w:r>
+      <w:r>
+        <w:rPr>
+          <w:lang w:val="en-US"/>
+        </w:rPr>
+        <w:t xml:space="preserve"> iREPS has a number of transactions that are all summarized in the table below.</w:t>
+      </w:r>
+    </w:p>
+    <w:p>
+      <w:pPr>
+        <w:rPr>
+          <w:lang w:val="en-US"/>
+        </w:rPr>
+      </w:pPr>
+    </w:p>
+    <w:p>
+      <w:pPr>
+        <w:rPr>
+          <w:lang w:val="en-US"/>
+        </w:rPr>
+      </w:pPr>
+      <w:r>
+        <w:rPr>
+          <w:lang w:val="en-US"/>
+        </w:rPr>
+        <w:t>List of all iREPS transactions</w:t>
+      </w:r>
+    </w:p>
+    <w:p>
+      <w:pPr>
+        <w:rPr>
+          <w:lang w:val="en-US"/>
+        </w:rPr>
+      </w:pPr>
+      <w:r>
+        <w:lastRenderedPageBreak/>
+        <w:drawing>
+          <wp:inline distT="0" distB="0" distL="0" distR="0" wp14:anchorId="5A7F9E8C" wp14:editId="5107FDDB">
+            <wp:extent cx="5731510" cy="4808855"/>
+            <wp:effectExtent l="0" t="0" r="0" b="0"/>
+            <wp:docPr id="270498884" name="Picture 9"/>
+            <wp:cNvGraphicFramePr>
+              <a:graphicFrameLocks xmlns:a="http://schemas.openxmlformats.org/drawingml/2006/main" noChangeAspect="1"/>
+            </wp:cNvGraphicFramePr>
+            <a:graphic xmlns:a="http://schemas.openxmlformats.org/drawingml/2006/main">
+              <a:graphicData uri="http://schemas.openxmlformats.org/drawingml/2006/picture">
+                <pic:pic xmlns:pic="http://schemas.openxmlformats.org/drawingml/2006/picture">
+                  <pic:nvPicPr>
+                    <pic:cNvPr id="0" name="Picture 9"/>
+                    <pic:cNvPicPr>
+                      <a:picLocks noChangeAspect="1" noChangeArrowheads="1"/>
+                    </pic:cNvPicPr>
+                  </pic:nvPicPr>
+                  <pic:blipFill>
+                    <a:blip r:embed="rId14">
+                      <a:extLst>
+                        <a:ext uri="{28A0092B-C50C-407E-A947-70E740481C1C}">
+                          <a14:useLocalDpi xmlns:a14="http://schemas.microsoft.com/office/drawing/2010/main" val="0"/>
+                        </a:ext>
+                      </a:extLst>
+                    </a:blip>
+                    <a:srcRect/>
+                    <a:stretch>
+                      <a:fillRect/>
+                    </a:stretch>
+                  </pic:blipFill>
+                  <pic:spPr bwMode="auto">
+                    <a:xfrm>
+                      <a:off x="0" y="0"/>
+                      <a:ext cx="5731510" cy="4808855"/>
+                    </a:xfrm>
+                    <a:prstGeom prst="rect">
+                      <a:avLst/>
+                    </a:prstGeom>
+                    <a:noFill/>
+                    <a:ln>
+                      <a:noFill/>
+                    </a:ln>
+                  </pic:spPr>
+                </pic:pic>
+              </a:graphicData>
+            </a:graphic>
+          </wp:inline>
+        </w:drawing>
+      </w:r>
+    </w:p>
+    <w:p>
+      <w:pPr>
+        <w:rPr>
+          <w:lang w:val="en-US"/>
+        </w:rPr>
+      </w:pPr>
+    </w:p>
+    <w:p>
+      <w:pPr>
+        <w:rPr>
+          <w:lang w:val="en-US"/>
+        </w:rPr>
+      </w:pPr>
+    </w:p>
+    <w:p>
+      <w:pPr>
+        <w:pStyle w:val="Heading1"/>
+        <w:rPr>
+          <w:lang w:val="en-US"/>
+        </w:rPr>
+      </w:pPr>
+      <w:r>
+        <w:rPr>
+          <w:lang w:val="en-US"/>
+        </w:rPr>
         <w:t>iREPS user interface</w:t>
       </w:r>
       <w:bookmarkEnd w:id="45"/>
@@ -10093,47 +11614,47 @@
         <w:rPr>
           <w:lang w:val="en-US"/>
         </w:rPr>
+        <w:t>Menu System</w:t>
+      </w:r>
+    </w:p>
+    <w:p>
+      <w:pPr>
+        <w:rPr>
+          <w:lang w:val="en-US"/>
+        </w:rPr>
+      </w:pPr>
+      <w:r>
+        <w:rPr>
+          <w:lang w:val="en-US"/>
+        </w:rPr>
+        <w:t>iREPS is a menu driven enterprise application. This means access to any functionality in the system is via a menu. Below is a tree showing menu system.</w:t>
+      </w:r>
+    </w:p>
+    <w:p>
+      <w:pPr>
+        <w:rPr>
+          <w:lang w:val="en-US"/>
+        </w:rPr>
+      </w:pPr>
+      <w:r>
+        <w:rPr>
+          <w:lang w:val="en-US"/>
+        </w:rPr>
+        <w:t>The menu system is characterized by different levels on which a particular menu belongs to. Menu Level 1 (ml1) is the highest-level menu. All key functionality is found at this level.</w:t>
+      </w:r>
+    </w:p>
+    <w:p>
+      <w:pPr>
+        <w:pStyle w:val="Heading3"/>
+        <w:rPr>
+          <w:lang w:val="en-US"/>
+        </w:rPr>
+      </w:pPr>
+      <w:r>
+        <w:rPr>
+          <w:lang w:val="en-US"/>
+        </w:rPr>
         <w:lastRenderedPageBreak/>
-        <w:t>Menu System</w:t>
-      </w:r>
-    </w:p>
-    <w:p>
-      <w:pPr>
-        <w:rPr>
-          <w:lang w:val="en-US"/>
-        </w:rPr>
-      </w:pPr>
-      <w:r>
-        <w:rPr>
-          <w:lang w:val="en-US"/>
-        </w:rPr>
-        <w:t>iREPS is a menu driven enterprise application. This means access to any functionality in the system is via a menu. Below is a tree showing menu system.</w:t>
-      </w:r>
-    </w:p>
-    <w:p>
-      <w:pPr>
-        <w:rPr>
-          <w:lang w:val="en-US"/>
-        </w:rPr>
-      </w:pPr>
-      <w:r>
-        <w:rPr>
-          <w:lang w:val="en-US"/>
-        </w:rPr>
-        <w:t>The menu system is characterized by different levels on which a particular menu belongs to. Menu Level 1 (ml1) is the highest-level menu. All key functionality is found at this level.</w:t>
-      </w:r>
-    </w:p>
-    <w:p>
-      <w:pPr>
-        <w:pStyle w:val="Heading3"/>
-        <w:rPr>
-          <w:lang w:val="en-US"/>
-        </w:rPr>
-      </w:pPr>
-      <w:r>
-        <w:rPr>
-          <w:lang w:val="en-US"/>
-        </w:rPr>
         <w:t xml:space="preserve">Assets </w:t>
       </w:r>
       <w:r>
@@ -10291,15 +11812,7 @@
           <w:bCs/>
           <w:lang w:val="en-US"/>
         </w:rPr>
-        <w:t>mete</w:t>
-      </w:r>
-      <w:r>
-        <w:rPr>
-          <w:b/>
-          <w:bCs/>
-          <w:lang w:val="en-US"/>
-        </w:rPr>
-        <w:t>rs</w:t>
+        <w:t>meters</w:t>
       </w:r>
     </w:p>
     <w:p>
@@ -10635,13 +12148,7 @@
         <w:rPr>
           <w:lang w:val="en-US"/>
         </w:rPr>
-        <w:t xml:space="preserve"> of only</w:t>
-      </w:r>
-      <w:r>
-        <w:rPr>
-          <w:lang w:val="en-US"/>
-        </w:rPr>
-        <w:t xml:space="preserve"> </w:t>
+        <w:t xml:space="preserve"> of only </w:t>
       </w:r>
       <w:r>
         <w:rPr>
@@ -10694,57 +12201,1053 @@
         <w:rPr>
           <w:lang w:val="en-US"/>
         </w:rPr>
-        <w:t xml:space="preserve">Click on EDIT </w:t>
+        <w:t xml:space="preserve">Click on EDIT ast &gt; display asset </w:t>
+      </w:r>
+      <w:proofErr w:type="gramStart"/>
+      <w:r>
+        <w:rPr>
+          <w:lang w:val="en-US"/>
+        </w:rPr>
+        <w:t>edit</w:t>
+      </w:r>
+      <w:proofErr w:type="gramEnd"/>
+      <w:r>
+        <w:rPr>
+          <w:lang w:val="en-US"/>
+        </w:rPr>
+        <w:t xml:space="preserve"> form (</w:t>
       </w:r>
       <w:proofErr w:type="spellStart"/>
       <w:r>
         <w:rPr>
           <w:lang w:val="en-US"/>
         </w:rPr>
-        <w:t>ast</w:t>
+        <w:t>astForm</w:t>
       </w:r>
       <w:proofErr w:type="spellEnd"/>
       <w:r>
         <w:rPr>
           <w:lang w:val="en-US"/>
         </w:rPr>
-        <w:t xml:space="preserve"> &gt; display asset </w:t>
+        <w:t>)</w:t>
+      </w:r>
+    </w:p>
+    <w:p>
+      <w:pPr>
+        <w:rPr>
+          <w:lang w:val="en-US"/>
+        </w:rPr>
+      </w:pPr>
+    </w:p>
+    <w:p>
+      <w:pPr>
+        <w:rPr>
+          <w:lang w:val="en-US"/>
+        </w:rPr>
+      </w:pPr>
+    </w:p>
+    <w:p>
+      <w:pPr>
+        <w:pStyle w:val="Heading2"/>
+        <w:rPr>
+          <w:lang w:val="en-US"/>
+        </w:rPr>
+      </w:pPr>
+      <w:bookmarkStart w:id="47" w:name="_Toc136503306"/>
+      <w:r>
+        <w:rPr>
+          <w:lang w:val="en-US"/>
+        </w:rPr>
+        <w:t>Authentication System</w:t>
+      </w:r>
+      <w:bookmarkEnd w:id="47"/>
+    </w:p>
+    <w:p>
+      <w:pPr>
+        <w:rPr>
+          <w:lang w:val="en-US"/>
+        </w:rPr>
+      </w:pPr>
+    </w:p>
+    <w:p>
+      <w:pPr>
+        <w:pStyle w:val="Heading2"/>
+        <w:rPr>
+          <w:lang w:val="en-US"/>
+        </w:rPr>
+      </w:pPr>
+      <w:bookmarkStart w:id="48" w:name="_Toc136503307"/>
+      <w:r>
+        <w:rPr>
+          <w:lang w:val="en-US"/>
+        </w:rPr>
+        <w:t>Assets</w:t>
+      </w:r>
+      <w:bookmarkEnd w:id="48"/>
+    </w:p>
+    <w:p>
+      <w:pPr>
+        <w:pStyle w:val="Heading3"/>
+        <w:rPr>
+          <w:lang w:val="en-US"/>
+        </w:rPr>
+      </w:pPr>
+      <w:r>
+        <w:rPr>
+          <w:lang w:val="en-US"/>
+        </w:rPr>
+        <w:t>Meter</w:t>
+      </w:r>
+    </w:p>
+    <w:p>
+      <w:pPr>
+        <w:rPr>
+          <w:lang w:val="en-US"/>
+        </w:rPr>
+      </w:pPr>
+      <w:r>
+        <w:rPr>
+          <w:lang w:val="en-US"/>
+        </w:rPr>
+        <w:t>Data Structure</w:t>
+      </w:r>
+    </w:p>
+    <w:p>
+      <w:pPr>
+        <w:rPr>
+          <w:lang w:val="en-US"/>
+        </w:rPr>
+      </w:pPr>
+      <w:r>
+        <w:rPr>
+          <w:lang w:val="en-US"/>
+        </w:rPr>
+        <w:tab/>
+        <w:t>meter: {</w:t>
+      </w:r>
+    </w:p>
+    <w:p>
+      <w:pPr>
+        <w:rPr>
+          <w:lang w:val="en-US"/>
+        </w:rPr>
+      </w:pPr>
+      <w:r>
+        <w:rPr>
+          <w:lang w:val="en-US"/>
+        </w:rPr>
+        <w:tab/>
+      </w:r>
+      <w:r>
+        <w:rPr>
+          <w:lang w:val="en-US"/>
+        </w:rPr>
+        <w:tab/>
+      </w:r>
+      <w:proofErr w:type="spellStart"/>
+      <w:r>
+        <w:rPr>
+          <w:lang w:val="en-US"/>
+        </w:rPr>
+        <w:t>astData</w:t>
+      </w:r>
+      <w:proofErr w:type="spellEnd"/>
+      <w:r>
+        <w:rPr>
+          <w:lang w:val="en-US"/>
+        </w:rPr>
+        <w:t>: {</w:t>
+      </w:r>
+    </w:p>
+    <w:p>
+      <w:pPr>
+        <w:rPr>
+          <w:lang w:val="en-US"/>
+        </w:rPr>
+      </w:pPr>
+      <w:r>
+        <w:rPr>
+          <w:lang w:val="en-US"/>
+        </w:rPr>
+        <w:tab/>
+      </w:r>
+      <w:r>
+        <w:rPr>
+          <w:lang w:val="en-US"/>
+        </w:rPr>
+        <w:tab/>
+      </w:r>
+      <w:r>
+        <w:rPr>
+          <w:lang w:val="en-US"/>
+        </w:rPr>
+        <w:tab/>
+      </w:r>
+      <w:proofErr w:type="spellStart"/>
+      <w:r>
+        <w:rPr>
+          <w:lang w:val="en-US"/>
+        </w:rPr>
+        <w:t>astCartegory</w:t>
+      </w:r>
+      <w:proofErr w:type="spellEnd"/>
+      <w:r>
+        <w:rPr>
+          <w:lang w:val="en-US"/>
+        </w:rPr>
+        <w:t>: "meter",</w:t>
+      </w:r>
+    </w:p>
+    <w:p>
+      <w:pPr>
+        <w:rPr>
+          <w:lang w:val="en-US"/>
+        </w:rPr>
+      </w:pPr>
+      <w:r>
+        <w:rPr>
+          <w:lang w:val="en-US"/>
+        </w:rPr>
+        <w:tab/>
+      </w:r>
+      <w:r>
+        <w:rPr>
+          <w:lang w:val="en-US"/>
+        </w:rPr>
+        <w:tab/>
+      </w:r>
+      <w:r>
+        <w:rPr>
+          <w:lang w:val="en-US"/>
+        </w:rPr>
+        <w:tab/>
+      </w:r>
+      <w:proofErr w:type="spellStart"/>
+      <w:r>
+        <w:rPr>
+          <w:lang w:val="en-US"/>
+        </w:rPr>
+        <w:t>astNo</w:t>
+      </w:r>
+      <w:proofErr w:type="spellEnd"/>
+      <w:r>
+        <w:rPr>
+          <w:lang w:val="en-US"/>
+        </w:rPr>
+        <w:t>: "", // required</w:t>
+      </w:r>
+    </w:p>
+    <w:p>
+      <w:pPr>
+        <w:rPr>
+          <w:lang w:val="en-US"/>
+        </w:rPr>
+      </w:pPr>
+      <w:r>
+        <w:rPr>
+          <w:lang w:val="en-US"/>
+        </w:rPr>
+        <w:tab/>
+      </w:r>
+      <w:r>
+        <w:rPr>
+          <w:lang w:val="en-US"/>
+        </w:rPr>
+        <w:tab/>
+      </w:r>
+      <w:r>
+        <w:rPr>
+          <w:lang w:val="en-US"/>
+        </w:rPr>
+        <w:tab/>
+      </w:r>
+      <w:proofErr w:type="spellStart"/>
+      <w:r>
+        <w:rPr>
+          <w:lang w:val="en-US"/>
+        </w:rPr>
+        <w:t>astSerialNo</w:t>
+      </w:r>
+      <w:proofErr w:type="spellEnd"/>
+      <w:r>
+        <w:rPr>
+          <w:lang w:val="en-US"/>
+        </w:rPr>
+        <w:t>: "",</w:t>
+      </w:r>
+    </w:p>
+    <w:p>
+      <w:pPr>
+        <w:rPr>
+          <w:lang w:val="en-US"/>
+        </w:rPr>
+      </w:pPr>
+      <w:r>
+        <w:rPr>
+          <w:lang w:val="en-US"/>
+        </w:rPr>
+        <w:tab/>
+      </w:r>
+      <w:r>
+        <w:rPr>
+          <w:lang w:val="en-US"/>
+        </w:rPr>
+        <w:tab/>
+      </w:r>
+      <w:r>
+        <w:rPr>
+          <w:lang w:val="en-US"/>
+        </w:rPr>
+        <w:tab/>
+      </w:r>
+      <w:proofErr w:type="spellStart"/>
+      <w:r>
+        <w:rPr>
+          <w:lang w:val="en-US"/>
+        </w:rPr>
+        <w:t>astState</w:t>
+      </w:r>
+      <w:proofErr w:type="spellEnd"/>
+      <w:r>
+        <w:rPr>
+          <w:lang w:val="en-US"/>
+        </w:rPr>
+        <w:t>: "service",</w:t>
+      </w:r>
+    </w:p>
+    <w:p>
+      <w:pPr>
+        <w:rPr>
+          <w:lang w:val="en-US"/>
+        </w:rPr>
+      </w:pPr>
+      <w:r>
+        <w:rPr>
+          <w:lang w:val="en-US"/>
+        </w:rPr>
+        <w:tab/>
+      </w:r>
+      <w:r>
+        <w:rPr>
+          <w:lang w:val="en-US"/>
+        </w:rPr>
+        <w:tab/>
+      </w:r>
+      <w:r>
+        <w:rPr>
+          <w:lang w:val="en-US"/>
+        </w:rPr>
+        <w:tab/>
+        <w:t>meter: {</w:t>
+      </w:r>
+    </w:p>
+    <w:p>
+      <w:pPr>
+        <w:rPr>
+          <w:lang w:val="en-US"/>
+        </w:rPr>
+      </w:pPr>
+      <w:r>
+        <w:rPr>
+          <w:lang w:val="en-US"/>
+        </w:rPr>
+        <w:lastRenderedPageBreak/>
+        <w:tab/>
+      </w:r>
+      <w:r>
+        <w:rPr>
+          <w:lang w:val="en-US"/>
+        </w:rPr>
+        <w:tab/>
+      </w:r>
+      <w:r>
+        <w:rPr>
+          <w:lang w:val="en-US"/>
+        </w:rPr>
+        <w:tab/>
+      </w:r>
+      <w:r>
+        <w:rPr>
+          <w:lang w:val="en-US"/>
+        </w:rPr>
+        <w:tab/>
+        <w:t>code: "",</w:t>
+      </w:r>
+    </w:p>
+    <w:p>
+      <w:pPr>
+        <w:rPr>
+          <w:lang w:val="en-US"/>
+        </w:rPr>
+      </w:pPr>
+      <w:r>
+        <w:rPr>
+          <w:lang w:val="en-US"/>
+        </w:rPr>
+        <w:tab/>
+      </w:r>
+      <w:r>
+        <w:rPr>
+          <w:lang w:val="en-US"/>
+        </w:rPr>
+        <w:tab/>
+      </w:r>
+      <w:r>
+        <w:rPr>
+          <w:lang w:val="en-US"/>
+        </w:rPr>
+        <w:tab/>
+      </w:r>
+      <w:r>
+        <w:rPr>
+          <w:lang w:val="en-US"/>
+        </w:rPr>
+        <w:tab/>
+        <w:t>type: "", // required</w:t>
+      </w:r>
+    </w:p>
+    <w:p>
+      <w:pPr>
+        <w:rPr>
+          <w:lang w:val="en-US"/>
+        </w:rPr>
+      </w:pPr>
+      <w:r>
+        <w:rPr>
+          <w:lang w:val="en-US"/>
+        </w:rPr>
+        <w:tab/>
+      </w:r>
+      <w:r>
+        <w:rPr>
+          <w:lang w:val="en-US"/>
+        </w:rPr>
+        <w:tab/>
+      </w:r>
+      <w:r>
+        <w:rPr>
+          <w:lang w:val="en-US"/>
+        </w:rPr>
+        <w:tab/>
+      </w:r>
+      <w:r>
+        <w:rPr>
+          <w:lang w:val="en-US"/>
+        </w:rPr>
+        <w:tab/>
+        <w:t>phase: "", // required</w:t>
+      </w:r>
+    </w:p>
+    <w:p>
+      <w:pPr>
+        <w:rPr>
+          <w:lang w:val="en-US"/>
+        </w:rPr>
+      </w:pPr>
+      <w:r>
+        <w:rPr>
+          <w:lang w:val="en-US"/>
+        </w:rPr>
+        <w:tab/>
+      </w:r>
+      <w:r>
+        <w:rPr>
+          <w:lang w:val="en-US"/>
+        </w:rPr>
+        <w:tab/>
+      </w:r>
+      <w:r>
+        <w:rPr>
+          <w:lang w:val="en-US"/>
+        </w:rPr>
+        <w:tab/>
+      </w:r>
+      <w:r>
+        <w:rPr>
+          <w:lang w:val="en-US"/>
+        </w:rPr>
+        <w:tab/>
+        <w:t>manufacturer: "",</w:t>
+      </w:r>
+    </w:p>
+    <w:p>
+      <w:pPr>
+        <w:rPr>
+          <w:lang w:val="en-US"/>
+        </w:rPr>
+      </w:pPr>
+      <w:r>
+        <w:rPr>
+          <w:lang w:val="en-US"/>
+        </w:rPr>
+        <w:tab/>
+      </w:r>
+      <w:r>
+        <w:rPr>
+          <w:lang w:val="en-US"/>
+        </w:rPr>
+        <w:tab/>
+      </w:r>
+      <w:r>
+        <w:rPr>
+          <w:lang w:val="en-US"/>
+        </w:rPr>
+        <w:tab/>
+        <w:t>},</w:t>
+      </w:r>
+    </w:p>
+    <w:p>
+      <w:pPr>
+        <w:rPr>
+          <w:lang w:val="en-US"/>
+        </w:rPr>
+      </w:pPr>
+      <w:r>
+        <w:rPr>
+          <w:lang w:val="en-US"/>
+        </w:rPr>
+        <w:tab/>
+      </w:r>
+      <w:r>
+        <w:rPr>
+          <w:lang w:val="en-US"/>
+        </w:rPr>
+        <w:tab/>
+        <w:t>},</w:t>
+      </w:r>
+    </w:p>
+    <w:p>
+      <w:pPr>
+        <w:rPr>
+          <w:lang w:val="en-US"/>
+        </w:rPr>
+      </w:pPr>
+      <w:r>
+        <w:rPr>
+          <w:lang w:val="en-US"/>
+        </w:rPr>
+        <w:tab/>
+        <w:t>},</w:t>
+      </w:r>
+    </w:p>
+    <w:p>
+      <w:pPr>
+        <w:pStyle w:val="Heading4"/>
+        <w:rPr>
+          <w:lang w:val="en-US"/>
+        </w:rPr>
+      </w:pPr>
+      <w:r>
+        <w:rPr>
+          <w:lang w:val="en-US"/>
+        </w:rPr>
+        <w:t>The Tabular View – iREPS Assets Table</w:t>
+      </w:r>
+    </w:p>
+    <w:p>
+      <w:pPr>
+        <w:rPr>
+          <w:lang w:val="en-US"/>
+        </w:rPr>
+      </w:pPr>
+    </w:p>
+    <w:p>
+      <w:pPr>
+        <w:pStyle w:val="Heading4"/>
+        <w:rPr>
+          <w:lang w:val="en-US"/>
+        </w:rPr>
+      </w:pPr>
+      <w:r>
+        <w:rPr>
+          <w:lang w:val="en-US"/>
+        </w:rPr>
+        <w:t>The Spatial view – iREPS Assets Map</w:t>
+      </w:r>
+    </w:p>
+    <w:p>
+      <w:pPr>
+        <w:rPr>
+          <w:lang w:val="en-US"/>
+        </w:rPr>
+      </w:pPr>
+    </w:p>
+    <w:p>
+      <w:pPr>
+        <w:pStyle w:val="Heading4"/>
+        <w:rPr>
+          <w:lang w:val="en-US"/>
+        </w:rPr>
+      </w:pPr>
+      <w:r>
+        <w:rPr>
+          <w:lang w:val="en-US"/>
+        </w:rPr>
+        <w:t>The Hierarchical View – iREPS Assets Tree</w:t>
+      </w:r>
+    </w:p>
+    <w:p>
+      <w:pPr>
+        <w:rPr>
+          <w:lang w:val="en-US"/>
+        </w:rPr>
+      </w:pPr>
+    </w:p>
+    <w:p>
+      <w:pPr>
+        <w:pStyle w:val="Heading2"/>
+        <w:rPr>
+          <w:lang w:val="en-US"/>
+        </w:rPr>
+      </w:pPr>
+      <w:bookmarkStart w:id="49" w:name="_Toc136503308"/>
+      <w:r>
+        <w:rPr>
+          <w:lang w:val="en-US"/>
+        </w:rPr>
+        <w:t>Transactions</w:t>
+      </w:r>
+      <w:bookmarkEnd w:id="49"/>
+    </w:p>
+    <w:p>
+      <w:pPr>
+        <w:pStyle w:val="Heading2"/>
+        <w:rPr>
+          <w:lang w:val="en-US"/>
+        </w:rPr>
+      </w:pPr>
+      <w:r>
+        <w:rPr>
+          <w:lang w:val="en-US"/>
+        </w:rPr>
+        <w:t xml:space="preserve">Service Connections - </w:t>
+      </w:r>
+      <w:proofErr w:type="spellStart"/>
+      <w:r>
+        <w:rPr>
+          <w:lang w:val="en-US"/>
+        </w:rPr>
+        <w:t>scnc</w:t>
+      </w:r>
+      <w:proofErr w:type="spellEnd"/>
+    </w:p>
+    <w:p>
+      <w:pPr>
+        <w:rPr>
+          <w:lang w:val="en-US"/>
+        </w:rPr>
+      </w:pPr>
+      <w:r>
+        <w:rPr>
+          <w:lang w:val="en-US"/>
+        </w:rPr>
+        <w:t xml:space="preserve">All </w:t>
+      </w:r>
+      <w:proofErr w:type="spellStart"/>
+      <w:r>
+        <w:rPr>
+          <w:lang w:val="en-US"/>
+        </w:rPr>
+        <w:t>scns</w:t>
+      </w:r>
+      <w:proofErr w:type="spellEnd"/>
+      <w:r>
+        <w:rPr>
+          <w:lang w:val="en-US"/>
+        </w:rPr>
+        <w:t xml:space="preserve"> are listed in a collection called </w:t>
+      </w:r>
+      <w:proofErr w:type="spellStart"/>
+      <w:r>
+        <w:rPr>
+          <w:lang w:val="en-US"/>
+        </w:rPr>
+        <w:t>scnc</w:t>
+      </w:r>
+      <w:proofErr w:type="spellEnd"/>
+      <w:r>
+        <w:rPr>
+          <w:lang w:val="en-US"/>
+        </w:rPr>
+        <w:t>.</w:t>
+      </w:r>
+    </w:p>
+    <w:p>
+      <w:pPr>
+        <w:pStyle w:val="Heading4"/>
+        <w:rPr>
+          <w:lang w:val="en-US"/>
+        </w:rPr>
+      </w:pPr>
+      <w:r>
+        <w:rPr>
+          <w:lang w:val="en-US"/>
+        </w:rPr>
+        <w:t xml:space="preserve">The Tabular View – </w:t>
+      </w:r>
+      <w:proofErr w:type="spellStart"/>
+      <w:r>
+        <w:rPr>
+          <w:lang w:val="en-US"/>
+        </w:rPr>
+        <w:t>scns</w:t>
+      </w:r>
+      <w:proofErr w:type="spellEnd"/>
+      <w:r>
+        <w:rPr>
+          <w:lang w:val="en-US"/>
+        </w:rPr>
+        <w:t xml:space="preserve"> Table</w:t>
+      </w:r>
+    </w:p>
+    <w:p>
+      <w:pPr>
+        <w:rPr>
+          <w:lang w:val="en-US"/>
+        </w:rPr>
+      </w:pPr>
+      <w:r>
+        <w:rPr>
+          <w:lang w:val="en-US"/>
+        </w:rPr>
+        <w:t xml:space="preserve">Columns </w:t>
+      </w:r>
+    </w:p>
+    <w:p>
+      <w:pPr>
+        <w:rPr>
+          <w:lang w:val="en-US"/>
+        </w:rPr>
+      </w:pPr>
+      <w:r>
+        <w:rPr>
+          <w:lang w:val="en-US"/>
+        </w:rPr>
+        <w:t>Col1: Created by</w:t>
+      </w:r>
+    </w:p>
+    <w:p>
+      <w:pPr>
+        <w:rPr>
+          <w:lang w:val="en-US"/>
+        </w:rPr>
+      </w:pPr>
+      <w:r>
+        <w:rPr>
+          <w:lang w:val="en-US"/>
+        </w:rPr>
+        <w:t xml:space="preserve">Col2: Created </w:t>
       </w:r>
       <w:proofErr w:type="gramStart"/>
       <w:r>
         <w:rPr>
           <w:lang w:val="en-US"/>
         </w:rPr>
-        <w:t>edit</w:t>
+        <w:t>At</w:t>
       </w:r>
       <w:proofErr w:type="gramEnd"/>
       <w:r>
         <w:rPr>
           <w:lang w:val="en-US"/>
         </w:rPr>
-        <w:t xml:space="preserve"> form (</w:t>
+        <w:t xml:space="preserve"> Datetime</w:t>
+      </w:r>
+    </w:p>
+    <w:p>
+      <w:pPr>
+        <w:rPr>
+          <w:lang w:val="en-US"/>
+        </w:rPr>
+      </w:pPr>
+      <w:r>
+        <w:rPr>
+          <w:lang w:val="en-US"/>
+        </w:rPr>
+        <w:t>Col13: Updated by</w:t>
+      </w:r>
+    </w:p>
+    <w:p>
+      <w:pPr>
+        <w:rPr>
+          <w:lang w:val="en-US"/>
+        </w:rPr>
+      </w:pPr>
+      <w:r>
+        <w:rPr>
+          <w:lang w:val="en-US"/>
+        </w:rPr>
+        <w:t xml:space="preserve">Col4: Updated </w:t>
+      </w:r>
+      <w:proofErr w:type="gramStart"/>
+      <w:r>
+        <w:rPr>
+          <w:lang w:val="en-US"/>
+        </w:rPr>
+        <w:t>At</w:t>
+      </w:r>
+      <w:proofErr w:type="gramEnd"/>
+      <w:r>
+        <w:rPr>
+          <w:lang w:val="en-US"/>
+        </w:rPr>
+        <w:t xml:space="preserve"> Datetime</w:t>
+      </w:r>
+    </w:p>
+    <w:p>
+      <w:pPr>
+        <w:rPr>
+          <w:lang w:val="en-US"/>
+        </w:rPr>
+      </w:pPr>
+      <w:r>
+        <w:rPr>
+          <w:lang w:val="en-US"/>
+        </w:rPr>
+        <w:t>Col5: Transformer No</w:t>
+      </w:r>
+    </w:p>
+    <w:p>
+      <w:pPr>
+        <w:rPr>
+          <w:lang w:val="en-US"/>
+        </w:rPr>
+      </w:pPr>
+      <w:r>
+        <w:rPr>
+          <w:lang w:val="en-US"/>
+        </w:rPr>
+        <w:t>Col6: Feeder No</w:t>
+      </w:r>
+    </w:p>
+    <w:p>
+      <w:pPr>
+        <w:rPr>
+          <w:lang w:val="en-US"/>
+        </w:rPr>
+      </w:pPr>
+      <w:r>
+        <w:rPr>
+          <w:lang w:val="en-US"/>
+        </w:rPr>
+        <w:t xml:space="preserve">Col7: </w:t>
       </w:r>
       <w:proofErr w:type="spellStart"/>
       <w:r>
         <w:rPr>
           <w:lang w:val="en-US"/>
         </w:rPr>
-        <w:t>astForm</w:t>
+        <w:t>Scns</w:t>
       </w:r>
       <w:proofErr w:type="spellEnd"/>
       <w:r>
         <w:rPr>
           <w:lang w:val="en-US"/>
         </w:rPr>
-        <w:t>)</w:t>
-      </w:r>
-    </w:p>
-    <w:p>
-      <w:pPr>
-        <w:rPr>
-          <w:lang w:val="en-US"/>
-        </w:rPr>
-      </w:pPr>
+        <w:t xml:space="preserve"> No</w:t>
+      </w:r>
+    </w:p>
+    <w:p>
+      <w:pPr>
+        <w:rPr>
+          <w:lang w:val="en-US"/>
+        </w:rPr>
+      </w:pPr>
+      <w:r>
+        <w:rPr>
+          <w:lang w:val="en-US"/>
+        </w:rPr>
+        <w:lastRenderedPageBreak/>
+        <w:t>Col7.1: Box No</w:t>
+      </w:r>
+    </w:p>
+    <w:p>
+      <w:pPr>
+        <w:rPr>
+          <w:lang w:val="en-US"/>
+        </w:rPr>
+      </w:pPr>
+      <w:r>
+        <w:rPr>
+          <w:lang w:val="en-US"/>
+        </w:rPr>
+        <w:t>Col7.1.1: Circuit Breaker</w:t>
+      </w:r>
+    </w:p>
+    <w:p>
+      <w:pPr>
+        <w:rPr>
+          <w:lang w:val="en-US"/>
+        </w:rPr>
+      </w:pPr>
+      <w:r>
+        <w:rPr>
+          <w:lang w:val="en-US"/>
+        </w:rPr>
+        <w:t>Col7.1.2 Meter No</w:t>
+      </w:r>
+    </w:p>
+    <w:p>
+      <w:pPr>
+        <w:rPr>
+          <w:lang w:val="en-US"/>
+        </w:rPr>
+      </w:pPr>
+      <w:r>
+        <w:rPr>
+          <w:lang w:val="en-US"/>
+        </w:rPr>
+        <w:t>Col7.1.</w:t>
+      </w:r>
+      <w:proofErr w:type="gramStart"/>
+      <w:r>
+        <w:rPr>
+          <w:lang w:val="en-US"/>
+        </w:rPr>
+        <w:t>3.Seal</w:t>
+      </w:r>
+      <w:proofErr w:type="gramEnd"/>
+      <w:r>
+        <w:rPr>
+          <w:lang w:val="en-US"/>
+        </w:rPr>
+        <w:t xml:space="preserve"> No</w:t>
+      </w:r>
+    </w:p>
+    <w:p>
+      <w:pPr>
+        <w:rPr>
+          <w:lang w:val="en-US"/>
+        </w:rPr>
+      </w:pPr>
+      <w:r>
+        <w:rPr>
+          <w:lang w:val="en-US"/>
+        </w:rPr>
+        <w:t>Col7.2: Erf No</w:t>
+      </w:r>
+    </w:p>
+    <w:p>
+      <w:pPr>
+        <w:rPr>
+          <w:lang w:val="en-US"/>
+        </w:rPr>
+      </w:pPr>
+      <w:r>
+        <w:rPr>
+          <w:lang w:val="en-US"/>
+        </w:rPr>
+        <w:t>Col7.2.1: Circuit Breaker</w:t>
+      </w:r>
+    </w:p>
+    <w:p>
+      <w:pPr>
+        <w:rPr>
+          <w:lang w:val="en-US"/>
+        </w:rPr>
+      </w:pPr>
+      <w:r>
+        <w:rPr>
+          <w:lang w:val="en-US"/>
+        </w:rPr>
+        <w:t>Col7.2.2: Meter No</w:t>
+      </w:r>
+    </w:p>
+    <w:p>
+      <w:pPr>
+        <w:rPr>
+          <w:lang w:val="en-US"/>
+        </w:rPr>
+      </w:pPr>
+      <w:r>
+        <w:rPr>
+          <w:lang w:val="en-US"/>
+        </w:rPr>
+        <w:t>Col7.2.3 Seal No</w:t>
+      </w:r>
+    </w:p>
+    <w:p>
+      <w:pPr>
+        <w:rPr>
+          <w:lang w:val="en-US"/>
+        </w:rPr>
+      </w:pPr>
+    </w:p>
+    <w:p>
+      <w:pPr>
+        <w:rPr>
+          <w:lang w:val="en-US"/>
+        </w:rPr>
+      </w:pPr>
+    </w:p>
+    <w:p>
+      <w:pPr>
+        <w:rPr>
+          <w:lang w:val="en-US"/>
+        </w:rPr>
+      </w:pPr>
+    </w:p>
+    <w:p>
+      <w:pPr>
+        <w:pStyle w:val="Heading4"/>
+        <w:rPr>
+          <w:lang w:val="en-US"/>
+        </w:rPr>
+      </w:pPr>
+      <w:r>
+        <w:rPr>
+          <w:lang w:val="en-US"/>
+        </w:rPr>
+        <w:t xml:space="preserve">The Spatial view – </w:t>
+      </w:r>
+      <w:proofErr w:type="spellStart"/>
+      <w:r>
+        <w:rPr>
+          <w:lang w:val="en-US"/>
+        </w:rPr>
+        <w:t>scns</w:t>
+      </w:r>
+      <w:proofErr w:type="spellEnd"/>
+      <w:r>
+        <w:rPr>
+          <w:lang w:val="en-US"/>
+        </w:rPr>
+        <w:t xml:space="preserve"> Map</w:t>
+      </w:r>
+    </w:p>
+    <w:p>
+      <w:pPr>
+        <w:rPr>
+          <w:lang w:val="en-US"/>
+        </w:rPr>
+      </w:pPr>
+    </w:p>
+    <w:p>
+      <w:pPr>
+        <w:pStyle w:val="Heading4"/>
+        <w:rPr>
+          <w:lang w:val="en-US"/>
+        </w:rPr>
+      </w:pPr>
+      <w:r>
+        <w:rPr>
+          <w:lang w:val="en-US"/>
+        </w:rPr>
+        <w:t xml:space="preserve">The Hierarchical View – </w:t>
+      </w:r>
+      <w:proofErr w:type="spellStart"/>
+      <w:r>
+        <w:rPr>
+          <w:lang w:val="en-US"/>
+        </w:rPr>
+        <w:t>scnc</w:t>
+      </w:r>
+      <w:proofErr w:type="spellEnd"/>
+      <w:r>
+        <w:rPr>
+          <w:lang w:val="en-US"/>
+        </w:rPr>
+        <w:t xml:space="preserve"> Tree</w:t>
+      </w:r>
     </w:p>
     <w:p>
       <w:pPr>
@@ -10760,21 +13263,14 @@
           <w:lang w:val="en-US"/>
         </w:rPr>
       </w:pPr>
-      <w:bookmarkStart w:id="47" w:name="_Toc136503306"/>
-      <w:r>
-        <w:rPr>
-          <w:lang w:val="en-US"/>
-        </w:rPr>
-        <w:t>Authentication System</w:t>
-      </w:r>
-      <w:bookmarkEnd w:id="47"/>
-    </w:p>
-    <w:p>
-      <w:pPr>
-        <w:rPr>
-          <w:lang w:val="en-US"/>
-        </w:rPr>
-      </w:pPr>
+      <w:bookmarkStart w:id="50" w:name="_Toc136503309"/>
+      <w:r>
+        <w:rPr>
+          <w:lang w:val="en-US"/>
+        </w:rPr>
+        <w:t>Dashboard</w:t>
+      </w:r>
+      <w:bookmarkEnd w:id="50"/>
     </w:p>
     <w:p>
       <w:pPr>
@@ -10783,70 +13279,14 @@
           <w:lang w:val="en-US"/>
         </w:rPr>
       </w:pPr>
-      <w:bookmarkStart w:id="48" w:name="_Toc136503307"/>
-      <w:r>
-        <w:rPr>
-          <w:lang w:val="en-US"/>
-        </w:rPr>
-        <w:t>Assets</w:t>
-      </w:r>
-      <w:bookmarkEnd w:id="48"/>
-    </w:p>
-    <w:p>
-      <w:pPr>
-        <w:pStyle w:val="Heading4"/>
-        <w:rPr>
-          <w:lang w:val="en-US"/>
-        </w:rPr>
-      </w:pPr>
-      <w:r>
-        <w:rPr>
-          <w:lang w:val="en-US"/>
-        </w:rPr>
-        <w:t>The Tabular View – iREPS Assets Table</w:t>
-      </w:r>
-    </w:p>
-    <w:p>
-      <w:pPr>
-        <w:rPr>
-          <w:lang w:val="en-US"/>
-        </w:rPr>
-      </w:pPr>
-    </w:p>
-    <w:p>
-      <w:pPr>
-        <w:pStyle w:val="Heading4"/>
-        <w:rPr>
-          <w:lang w:val="en-US"/>
-        </w:rPr>
-      </w:pPr>
-      <w:r>
-        <w:rPr>
-          <w:lang w:val="en-US"/>
-        </w:rPr>
-        <w:t>The Spatial view – iREPS Assets Map</w:t>
-      </w:r>
-    </w:p>
-    <w:p>
-      <w:pPr>
-        <w:rPr>
-          <w:lang w:val="en-US"/>
-        </w:rPr>
-      </w:pPr>
-    </w:p>
-    <w:p>
-      <w:pPr>
-        <w:pStyle w:val="Heading4"/>
-        <w:rPr>
-          <w:lang w:val="en-US"/>
-        </w:rPr>
-      </w:pPr>
-      <w:r>
-        <w:rPr>
-          <w:lang w:val="en-US"/>
-        </w:rPr>
-        <w:t>The Hierarchical View – iREPS Assets Tree</w:t>
-      </w:r>
+      <w:bookmarkStart w:id="51" w:name="_Toc136503310"/>
+      <w:r>
+        <w:rPr>
+          <w:lang w:val="en-US"/>
+        </w:rPr>
+        <w:t>Supply Chain</w:t>
+      </w:r>
+      <w:bookmarkEnd w:id="51"/>
     </w:p>
     <w:p>
       <w:pPr>
@@ -10862,14 +13302,28 @@
           <w:lang w:val="en-US"/>
         </w:rPr>
       </w:pPr>
-      <w:bookmarkStart w:id="49" w:name="_Toc136503308"/>
-      <w:r>
-        <w:rPr>
-          <w:lang w:val="en-US"/>
-        </w:rPr>
-        <w:t>Transactions</w:t>
-      </w:r>
-      <w:bookmarkEnd w:id="49"/>
+      <w:bookmarkStart w:id="52" w:name="_Toc136503311"/>
+      <w:r>
+        <w:rPr>
+          <w:lang w:val="en-US"/>
+        </w:rPr>
+        <w:t>Cadastral Data Management</w:t>
+      </w:r>
+      <w:bookmarkEnd w:id="52"/>
+    </w:p>
+    <w:p>
+      <w:pPr>
+        <w:rPr>
+          <w:lang w:val="en-US"/>
+        </w:rPr>
+      </w:pPr>
+    </w:p>
+    <w:p>
+      <w:pPr>
+        <w:rPr>
+          <w:lang w:val="en-US"/>
+        </w:rPr>
+      </w:pPr>
     </w:p>
     <w:p>
       <w:pPr>
@@ -10878,582 +13332,11 @@
           <w:lang w:val="en-US"/>
         </w:rPr>
       </w:pPr>
-      <w:r>
-        <w:rPr>
-          <w:lang w:val="en-US"/>
-        </w:rPr>
-        <w:t xml:space="preserve">Service Connections - </w:t>
-      </w:r>
-      <w:proofErr w:type="spellStart"/>
-      <w:r>
-        <w:rPr>
-          <w:lang w:val="en-US"/>
-        </w:rPr>
-        <w:t>scnc</w:t>
-      </w:r>
-      <w:proofErr w:type="spellEnd"/>
-    </w:p>
-    <w:p>
-      <w:pPr>
-        <w:rPr>
-          <w:lang w:val="en-US"/>
-        </w:rPr>
-      </w:pPr>
-      <w:r>
-        <w:rPr>
-          <w:lang w:val="en-US"/>
-        </w:rPr>
-        <w:t xml:space="preserve">All </w:t>
-      </w:r>
-      <w:proofErr w:type="spellStart"/>
-      <w:r>
-        <w:rPr>
-          <w:lang w:val="en-US"/>
-        </w:rPr>
-        <w:t>scns</w:t>
-      </w:r>
-      <w:proofErr w:type="spellEnd"/>
-      <w:r>
-        <w:rPr>
-          <w:lang w:val="en-US"/>
-        </w:rPr>
-        <w:t xml:space="preserve"> are listed in a collection called </w:t>
-      </w:r>
-      <w:proofErr w:type="spellStart"/>
-      <w:r>
-        <w:rPr>
-          <w:lang w:val="en-US"/>
-        </w:rPr>
-        <w:t>scnc</w:t>
-      </w:r>
-      <w:proofErr w:type="spellEnd"/>
-      <w:r>
-        <w:rPr>
-          <w:lang w:val="en-US"/>
-        </w:rPr>
-        <w:t>.</w:t>
-      </w:r>
-    </w:p>
-    <w:p>
-      <w:pPr>
-        <w:pStyle w:val="Heading4"/>
-        <w:rPr>
-          <w:lang w:val="en-US"/>
-        </w:rPr>
-      </w:pPr>
-      <w:r>
-        <w:rPr>
-          <w:lang w:val="en-US"/>
-        </w:rPr>
-        <w:lastRenderedPageBreak/>
-        <w:t xml:space="preserve">The Tabular View – </w:t>
-      </w:r>
-      <w:proofErr w:type="spellStart"/>
-      <w:r>
-        <w:rPr>
-          <w:lang w:val="en-US"/>
-        </w:rPr>
-        <w:t>scns</w:t>
-      </w:r>
-      <w:proofErr w:type="spellEnd"/>
-      <w:r>
-        <w:rPr>
-          <w:lang w:val="en-US"/>
-        </w:rPr>
-        <w:t xml:space="preserve"> </w:t>
-      </w:r>
-      <w:r>
-        <w:rPr>
-          <w:lang w:val="en-US"/>
-        </w:rPr>
-        <w:t>Table</w:t>
-      </w:r>
-    </w:p>
-    <w:p>
-      <w:pPr>
-        <w:rPr>
-          <w:lang w:val="en-US"/>
-        </w:rPr>
-      </w:pPr>
-      <w:r>
-        <w:rPr>
-          <w:lang w:val="en-US"/>
-        </w:rPr>
-        <w:t xml:space="preserve">Columns </w:t>
-      </w:r>
-    </w:p>
-    <w:p>
-      <w:pPr>
-        <w:rPr>
-          <w:lang w:val="en-US"/>
-        </w:rPr>
-      </w:pPr>
-      <w:r>
-        <w:rPr>
-          <w:lang w:val="en-US"/>
-        </w:rPr>
-        <w:t>Col1: Created by</w:t>
-      </w:r>
-    </w:p>
-    <w:p>
-      <w:pPr>
-        <w:rPr>
-          <w:lang w:val="en-US"/>
-        </w:rPr>
-      </w:pPr>
-      <w:r>
-        <w:rPr>
-          <w:lang w:val="en-US"/>
-        </w:rPr>
-        <w:t xml:space="preserve">Col2: Created </w:t>
-      </w:r>
-      <w:proofErr w:type="gramStart"/>
-      <w:r>
-        <w:rPr>
-          <w:lang w:val="en-US"/>
-        </w:rPr>
-        <w:t>At</w:t>
-      </w:r>
-      <w:proofErr w:type="gramEnd"/>
-      <w:r>
-        <w:rPr>
-          <w:lang w:val="en-US"/>
-        </w:rPr>
-        <w:t xml:space="preserve"> Datetime</w:t>
-      </w:r>
-    </w:p>
-    <w:p>
-      <w:pPr>
-        <w:rPr>
-          <w:lang w:val="en-US"/>
-        </w:rPr>
-      </w:pPr>
-      <w:r>
-        <w:rPr>
-          <w:lang w:val="en-US"/>
-        </w:rPr>
-        <w:t>Col1</w:t>
-      </w:r>
-      <w:r>
-        <w:rPr>
-          <w:lang w:val="en-US"/>
-        </w:rPr>
-        <w:t>3</w:t>
-      </w:r>
-      <w:r>
-        <w:rPr>
-          <w:lang w:val="en-US"/>
-        </w:rPr>
-        <w:t xml:space="preserve">: </w:t>
-      </w:r>
-      <w:r>
-        <w:rPr>
-          <w:lang w:val="en-US"/>
-        </w:rPr>
-        <w:t>Updated</w:t>
-      </w:r>
-      <w:r>
-        <w:rPr>
-          <w:lang w:val="en-US"/>
-        </w:rPr>
-        <w:t xml:space="preserve"> by</w:t>
-      </w:r>
-    </w:p>
-    <w:p>
-      <w:pPr>
-        <w:rPr>
-          <w:lang w:val="en-US"/>
-        </w:rPr>
-      </w:pPr>
-      <w:r>
-        <w:rPr>
-          <w:lang w:val="en-US"/>
-        </w:rPr>
-        <w:t>Col</w:t>
-      </w:r>
-      <w:r>
-        <w:rPr>
-          <w:lang w:val="en-US"/>
-        </w:rPr>
-        <w:t>4</w:t>
-      </w:r>
-      <w:r>
-        <w:rPr>
-          <w:lang w:val="en-US"/>
-        </w:rPr>
-        <w:t>: Updated</w:t>
-      </w:r>
-      <w:r>
-        <w:rPr>
-          <w:lang w:val="en-US"/>
-        </w:rPr>
-        <w:t xml:space="preserve"> </w:t>
-      </w:r>
-      <w:proofErr w:type="gramStart"/>
-      <w:r>
-        <w:rPr>
-          <w:lang w:val="en-US"/>
-        </w:rPr>
-        <w:t>At</w:t>
-      </w:r>
-      <w:proofErr w:type="gramEnd"/>
-      <w:r>
-        <w:rPr>
-          <w:lang w:val="en-US"/>
-        </w:rPr>
-        <w:t xml:space="preserve"> Datetime</w:t>
-      </w:r>
-    </w:p>
-    <w:p>
-      <w:pPr>
-        <w:rPr>
-          <w:lang w:val="en-US"/>
-        </w:rPr>
-      </w:pPr>
-      <w:r>
-        <w:rPr>
-          <w:lang w:val="en-US"/>
-        </w:rPr>
-        <w:t>Col5: Transformer No</w:t>
-      </w:r>
-    </w:p>
-    <w:p>
-      <w:pPr>
-        <w:rPr>
-          <w:lang w:val="en-US"/>
-        </w:rPr>
-      </w:pPr>
-      <w:r>
-        <w:rPr>
-          <w:lang w:val="en-US"/>
-        </w:rPr>
-        <w:t>Col6: Feeder No</w:t>
-      </w:r>
-    </w:p>
-    <w:p>
-      <w:pPr>
-        <w:rPr>
-          <w:lang w:val="en-US"/>
-        </w:rPr>
-      </w:pPr>
-      <w:r>
-        <w:rPr>
-          <w:lang w:val="en-US"/>
-        </w:rPr>
-        <w:t xml:space="preserve">Col7: </w:t>
-      </w:r>
-      <w:proofErr w:type="spellStart"/>
-      <w:r>
-        <w:rPr>
-          <w:lang w:val="en-US"/>
-        </w:rPr>
-        <w:t>Scns</w:t>
-      </w:r>
-      <w:proofErr w:type="spellEnd"/>
-      <w:r>
-        <w:rPr>
-          <w:lang w:val="en-US"/>
-        </w:rPr>
-        <w:t xml:space="preserve"> No</w:t>
-      </w:r>
-    </w:p>
-    <w:p>
-      <w:pPr>
-        <w:rPr>
-          <w:lang w:val="en-US"/>
-        </w:rPr>
-      </w:pPr>
-      <w:r>
-        <w:rPr>
-          <w:lang w:val="en-US"/>
-        </w:rPr>
-        <w:t>Col7.1: Box No</w:t>
-      </w:r>
-    </w:p>
-    <w:p>
-      <w:pPr>
-        <w:rPr>
-          <w:lang w:val="en-US"/>
-        </w:rPr>
-      </w:pPr>
-      <w:r>
-        <w:rPr>
-          <w:lang w:val="en-US"/>
-        </w:rPr>
-        <w:t>Col7.1.1: Circuit Breaker</w:t>
-      </w:r>
-    </w:p>
-    <w:p>
-      <w:pPr>
-        <w:rPr>
-          <w:lang w:val="en-US"/>
-        </w:rPr>
-      </w:pPr>
-      <w:r>
-        <w:rPr>
-          <w:lang w:val="en-US"/>
-        </w:rPr>
-        <w:t>Col7.1.2 Meter No</w:t>
-      </w:r>
-    </w:p>
-    <w:p>
-      <w:pPr>
-        <w:rPr>
-          <w:lang w:val="en-US"/>
-        </w:rPr>
-      </w:pPr>
-      <w:r>
-        <w:rPr>
-          <w:lang w:val="en-US"/>
-        </w:rPr>
-        <w:t>Col7.1.</w:t>
-      </w:r>
-      <w:proofErr w:type="gramStart"/>
-      <w:r>
-        <w:rPr>
-          <w:lang w:val="en-US"/>
-        </w:rPr>
-        <w:t>3.Seal</w:t>
-      </w:r>
-      <w:proofErr w:type="gramEnd"/>
-      <w:r>
-        <w:rPr>
-          <w:lang w:val="en-US"/>
-        </w:rPr>
-        <w:t xml:space="preserve"> No</w:t>
-      </w:r>
-    </w:p>
-    <w:p>
-      <w:pPr>
-        <w:rPr>
-          <w:lang w:val="en-US"/>
-        </w:rPr>
-      </w:pPr>
-      <w:r>
-        <w:rPr>
-          <w:lang w:val="en-US"/>
-        </w:rPr>
-        <w:t>Col7.2: Erf No</w:t>
-      </w:r>
-    </w:p>
-    <w:p>
-      <w:pPr>
-        <w:rPr>
-          <w:lang w:val="en-US"/>
-        </w:rPr>
-      </w:pPr>
-      <w:r>
-        <w:rPr>
-          <w:lang w:val="en-US"/>
-        </w:rPr>
-        <w:t xml:space="preserve">Col7.2.1: </w:t>
-      </w:r>
-      <w:r>
-        <w:rPr>
-          <w:lang w:val="en-US"/>
-        </w:rPr>
-        <w:t>Circuit Breaker</w:t>
-      </w:r>
-    </w:p>
-    <w:p>
-      <w:pPr>
-        <w:rPr>
-          <w:lang w:val="en-US"/>
-        </w:rPr>
-      </w:pPr>
-      <w:r>
-        <w:rPr>
-          <w:lang w:val="en-US"/>
-        </w:rPr>
-        <w:t>Col7.2.2: Meter No</w:t>
-      </w:r>
-    </w:p>
-    <w:p>
-      <w:pPr>
-        <w:rPr>
-          <w:lang w:val="en-US"/>
-        </w:rPr>
-      </w:pPr>
-      <w:r>
-        <w:rPr>
-          <w:lang w:val="en-US"/>
-        </w:rPr>
-        <w:t>Col7.2.3 Seal No</w:t>
-      </w:r>
-    </w:p>
-    <w:p>
-      <w:pPr>
-        <w:rPr>
-          <w:lang w:val="en-US"/>
-        </w:rPr>
-      </w:pPr>
-    </w:p>
-    <w:p>
-      <w:pPr>
-        <w:rPr>
-          <w:lang w:val="en-US"/>
-        </w:rPr>
-      </w:pPr>
-    </w:p>
-    <w:p>
-      <w:pPr>
-        <w:rPr>
-          <w:lang w:val="en-US"/>
-        </w:rPr>
-      </w:pPr>
-    </w:p>
-    <w:p>
-      <w:pPr>
-        <w:pStyle w:val="Heading4"/>
-        <w:rPr>
-          <w:lang w:val="en-US"/>
-        </w:rPr>
-      </w:pPr>
-      <w:r>
-        <w:rPr>
-          <w:lang w:val="en-US"/>
-        </w:rPr>
-        <w:t xml:space="preserve">The Spatial view – </w:t>
-      </w:r>
-      <w:proofErr w:type="spellStart"/>
-      <w:r>
-        <w:rPr>
-          <w:lang w:val="en-US"/>
-        </w:rPr>
-        <w:t>scns</w:t>
-      </w:r>
-      <w:proofErr w:type="spellEnd"/>
-      <w:r>
-        <w:rPr>
-          <w:lang w:val="en-US"/>
-        </w:rPr>
-        <w:t xml:space="preserve"> Map</w:t>
-      </w:r>
-    </w:p>
-    <w:p>
-      <w:pPr>
-        <w:rPr>
-          <w:lang w:val="en-US"/>
-        </w:rPr>
-      </w:pPr>
-    </w:p>
-    <w:p>
-      <w:pPr>
-        <w:pStyle w:val="Heading4"/>
-        <w:rPr>
-          <w:lang w:val="en-US"/>
-        </w:rPr>
-      </w:pPr>
-      <w:r>
-        <w:rPr>
-          <w:lang w:val="en-US"/>
-        </w:rPr>
-        <w:t xml:space="preserve">The Hierarchical View – </w:t>
-      </w:r>
-      <w:proofErr w:type="spellStart"/>
-      <w:r>
-        <w:rPr>
-          <w:lang w:val="en-US"/>
-        </w:rPr>
-        <w:t>scnc</w:t>
-      </w:r>
-      <w:proofErr w:type="spellEnd"/>
-      <w:r>
-        <w:rPr>
-          <w:lang w:val="en-US"/>
-        </w:rPr>
-        <w:t xml:space="preserve"> Tree</w:t>
-      </w:r>
-    </w:p>
-    <w:p>
-      <w:pPr>
-        <w:rPr>
-          <w:lang w:val="en-US"/>
-        </w:rPr>
-      </w:pPr>
-    </w:p>
-    <w:p>
-      <w:pPr>
-        <w:pStyle w:val="Heading2"/>
-        <w:rPr>
-          <w:lang w:val="en-US"/>
-        </w:rPr>
-      </w:pPr>
-      <w:bookmarkStart w:id="50" w:name="_Toc136503309"/>
-      <w:r>
-        <w:rPr>
-          <w:lang w:val="en-US"/>
-        </w:rPr>
-        <w:t>Dashboard</w:t>
-      </w:r>
-      <w:bookmarkEnd w:id="50"/>
-    </w:p>
-    <w:p>
-      <w:pPr>
-        <w:pStyle w:val="Heading2"/>
-        <w:rPr>
-          <w:lang w:val="en-US"/>
-        </w:rPr>
-      </w:pPr>
-      <w:bookmarkStart w:id="51" w:name="_Toc136503310"/>
-      <w:r>
-        <w:rPr>
-          <w:lang w:val="en-US"/>
-        </w:rPr>
-        <w:t>Supply Chain</w:t>
-      </w:r>
-      <w:bookmarkEnd w:id="51"/>
-    </w:p>
-    <w:p>
-      <w:pPr>
-        <w:rPr>
-          <w:lang w:val="en-US"/>
-        </w:rPr>
-      </w:pPr>
-    </w:p>
-    <w:p>
-      <w:pPr>
-        <w:pStyle w:val="Heading2"/>
-        <w:rPr>
-          <w:lang w:val="en-US"/>
-        </w:rPr>
-      </w:pPr>
-      <w:bookmarkStart w:id="52" w:name="_Toc136503311"/>
-      <w:r>
-        <w:rPr>
-          <w:lang w:val="en-US"/>
-        </w:rPr>
-        <w:t>Cadastral Data Management</w:t>
-      </w:r>
-      <w:bookmarkEnd w:id="52"/>
-    </w:p>
-    <w:p>
-      <w:pPr>
-        <w:rPr>
-          <w:lang w:val="en-US"/>
-        </w:rPr>
-      </w:pPr>
-    </w:p>
-    <w:p>
-      <w:pPr>
-        <w:rPr>
-          <w:lang w:val="en-US"/>
-        </w:rPr>
-      </w:pPr>
-    </w:p>
-    <w:p>
-      <w:pPr>
-        <w:pStyle w:val="Heading2"/>
-        <w:rPr>
-          <w:lang w:val="en-US"/>
-        </w:rPr>
-      </w:pPr>
       <w:bookmarkStart w:id="53" w:name="_Toc136503312"/>
       <w:r>
         <w:rPr>
           <w:lang w:val="en-US"/>
         </w:rPr>
-        <w:lastRenderedPageBreak/>
         <w:t>iREPS Body of Knowledge</w:t>
       </w:r>
       <w:bookmarkEnd w:id="53"/>
@@ -11494,6 +13377,7 @@
         <w:rPr>
           <w:lang w:val="en-US"/>
         </w:rPr>
+        <w:lastRenderedPageBreak/>
         <w:t>Partner Network</w:t>
       </w:r>
       <w:bookmarkEnd w:id="55"/>
@@ -11824,48 +13708,48 @@
         <w:rPr>
           <w:lang w:val="en-US"/>
         </w:rPr>
+        <w:t>Debt Collection</w:t>
+      </w:r>
+      <w:bookmarkEnd w:id="69"/>
+    </w:p>
+    <w:p>
+      <w:pPr>
+        <w:rPr>
+          <w:lang w:val="en-US"/>
+        </w:rPr>
+      </w:pPr>
+      <w:r>
+        <w:rPr>
+          <w:lang w:val="en-US"/>
+        </w:rPr>
+        <w:t xml:space="preserve">Link </w:t>
+      </w:r>
+      <w:r>
+        <w:rPr>
+          <w:lang w:val="en-US"/>
+        </w:rPr>
+        <w:t>customer aged debts to vending system</w:t>
+      </w:r>
+      <w:r>
+        <w:rPr>
+          <w:lang w:val="en-US"/>
+        </w:rPr>
+        <w:t xml:space="preserve"> for an optimal debt collection</w:t>
+      </w:r>
+    </w:p>
+    <w:p>
+      <w:pPr>
+        <w:pStyle w:val="Heading2"/>
+        <w:rPr>
+          <w:lang w:val="en-US"/>
+        </w:rPr>
+      </w:pPr>
+      <w:bookmarkStart w:id="70" w:name="_Toc136503326"/>
+      <w:r>
+        <w:rPr>
+          <w:lang w:val="en-US"/>
+        </w:rPr>
         <w:lastRenderedPageBreak/>
-        <w:t>Debt Collection</w:t>
-      </w:r>
-      <w:bookmarkEnd w:id="69"/>
-    </w:p>
-    <w:p>
-      <w:pPr>
-        <w:rPr>
-          <w:lang w:val="en-US"/>
-        </w:rPr>
-      </w:pPr>
-      <w:r>
-        <w:rPr>
-          <w:lang w:val="en-US"/>
-        </w:rPr>
-        <w:t xml:space="preserve">Link </w:t>
-      </w:r>
-      <w:r>
-        <w:rPr>
-          <w:lang w:val="en-US"/>
-        </w:rPr>
-        <w:t>customer aged debts to vending system</w:t>
-      </w:r>
-      <w:r>
-        <w:rPr>
-          <w:lang w:val="en-US"/>
-        </w:rPr>
-        <w:t xml:space="preserve"> for an optimal debt collection</w:t>
-      </w:r>
-    </w:p>
-    <w:p>
-      <w:pPr>
-        <w:pStyle w:val="Heading2"/>
-        <w:rPr>
-          <w:lang w:val="en-US"/>
-        </w:rPr>
-      </w:pPr>
-      <w:bookmarkStart w:id="70" w:name="_Toc136503326"/>
-      <w:r>
-        <w:rPr>
-          <w:lang w:val="en-US"/>
-        </w:rPr>
         <w:t>Electronic Municipal Invoice Delivery</w:t>
       </w:r>
       <w:bookmarkEnd w:id="70"/>
@@ -13486,6 +15370,10 @@
   <w:style w:type="paragraph" w:default="1" w:styleId="Normal">
     <w:name w:val="Normal"/>
     <w:qFormat/>
+    <w:rsid w:val="008C3E58"/>
+    <w:pPr>
+      <w:spacing w:before="120" w:after="120" w:line="360" w:lineRule="auto"/>
+    </w:pPr>
   </w:style>
   <w:style w:type="paragraph" w:styleId="Heading1">
     <w:name w:val="heading 1"/>
@@ -13501,7 +15389,7 @@
       <w:numPr>
         <w:numId w:val="1"/>
       </w:numPr>
-      <w:spacing w:before="240" w:after="240" w:line="360" w:lineRule="auto"/>
+      <w:spacing w:before="240" w:after="240"/>
       <w:outlineLvl w:val="0"/>
     </w:pPr>
     <w:rPr>
@@ -13528,7 +15416,6 @@
         <w:ilvl w:val="1"/>
         <w:numId w:val="1"/>
       </w:numPr>
-      <w:spacing w:before="120" w:after="120" w:line="360" w:lineRule="auto"/>
       <w:outlineLvl w:val="1"/>
     </w:pPr>
     <w:rPr>
@@ -13554,7 +15441,6 @@
         <w:ilvl w:val="2"/>
         <w:numId w:val="1"/>
       </w:numPr>
-      <w:spacing w:before="120" w:after="120" w:line="360" w:lineRule="auto"/>
       <w:outlineLvl w:val="2"/>
     </w:pPr>
     <w:rPr>
@@ -13570,7 +15456,7 @@
     <w:uiPriority w:val="9"/>
     <w:unhideWhenUsed/>
     <w:qFormat/>
-    <w:rsid w:val="00B70BEB"/>
+    <w:rsid w:val="000326FE"/>
     <w:pPr>
       <w:keepNext/>
       <w:keepLines/>
@@ -13578,7 +15464,7 @@
         <w:ilvl w:val="3"/>
         <w:numId w:val="1"/>
       </w:numPr>
-      <w:spacing w:before="40" w:after="0"/>
+      <w:ind w:left="862" w:hanging="862"/>
       <w:outlineLvl w:val="3"/>
     </w:pPr>
     <w:rPr>
@@ -13835,7 +15721,7 @@
     <w:basedOn w:val="DefaultParagraphFont"/>
     <w:link w:val="Heading4"/>
     <w:uiPriority w:val="9"/>
-    <w:rsid w:val="00B70BEB"/>
+    <w:rsid w:val="000326FE"/>
     <w:rPr>
       <w:rFonts w:asciiTheme="majorHAnsi" w:eastAsiaTheme="majorEastAsia" w:hAnsiTheme="majorHAnsi" w:cstheme="majorBidi"/>
       <w:i/>

</xml_diff>